<commit_message>
significant updates. new pdf, added some automation of checkboxes, changed collection of some information, added safety warning for some logic paths. (more not listed)
</commit_message>
<xml_diff>
--- a/docassemble/NoFaultDivorce/data/templates/labled_1b_next_steps.docx
+++ b/docassemble/NoFaultDivorce/data/templates/labled_1b_next_steps.docx
@@ -1,6 +1,6 @@
 
 <file path=word/document.xml><?xml version="1.0" encoding="utf-8"?>
-<w:document xmlns:wpc="http://schemas.microsoft.com/office/word/2010/wordprocessingCanvas" xmlns:cx="http://schemas.microsoft.com/office/drawing/2014/chartex" xmlns:cx1="http://schemas.microsoft.com/office/drawing/2015/9/8/chartex" xmlns:cx2="http://schemas.microsoft.com/office/drawing/2015/10/21/chartex" xmlns:cx3="http://schemas.microsoft.com/office/drawing/2016/5/9/chartex" xmlns:cx4="http://schemas.microsoft.com/office/drawing/2016/5/10/chartex" xmlns:cx5="http://schemas.microsoft.com/office/drawing/2016/5/11/chartex" xmlns:cx6="http://schemas.microsoft.com/office/drawing/2016/5/12/chartex" xmlns:cx7="http://schemas.microsoft.com/office/drawing/2016/5/13/chartex" xmlns:cx8="http://schemas.microsoft.com/office/drawing/2016/5/14/chartex" xmlns:mc="http://schemas.openxmlformats.org/markup-compatibility/2006" xmlns:aink="http://schemas.microsoft.com/office/drawing/2016/ink" xmlns:am3d="http://schemas.microsoft.com/office/drawing/2017/model3d" xmlns:o="urn:schemas-microsoft-com:office:office" xmlns:r="http://schemas.openxmlformats.org/officeDocument/2006/relationships" xmlns:m="http://schemas.openxmlformats.org/officeDocument/2006/math" xmlns:v="urn:schemas-microsoft-com:vml" xmlns:wp14="http://schemas.microsoft.com/office/word/2010/wordprocessingDrawing" xmlns:wp="http://schemas.openxmlformats.org/drawingml/2006/wordprocessingDrawing" xmlns:w10="urn:schemas-microsoft-com:office:word" xmlns:w="http://schemas.openxmlformats.org/wordprocessingml/2006/main" xmlns:w14="http://schemas.microsoft.com/office/word/2010/wordml" xmlns:w15="http://schemas.microsoft.com/office/word/2012/wordml" xmlns:w16cid="http://schemas.microsoft.com/office/word/2016/wordml/cid" xmlns:w16se="http://schemas.microsoft.com/office/word/2015/wordml/symex" xmlns:wpg="http://schemas.microsoft.com/office/word/2010/wordprocessingGroup" xmlns:wpi="http://schemas.microsoft.com/office/word/2010/wordprocessingInk" xmlns:wne="http://schemas.microsoft.com/office/word/2006/wordml" xmlns:wps="http://schemas.microsoft.com/office/word/2010/wordprocessingShape" mc:Ignorable="w14 w15 w16se w16cid wp14">
+<w:document xmlns:wpc="http://schemas.microsoft.com/office/word/2010/wordprocessingCanvas" xmlns:cx="http://schemas.microsoft.com/office/drawing/2014/chartex" xmlns:cx1="http://schemas.microsoft.com/office/drawing/2015/9/8/chartex" xmlns:cx2="http://schemas.microsoft.com/office/drawing/2015/10/21/chartex" xmlns:cx3="http://schemas.microsoft.com/office/drawing/2016/5/9/chartex" xmlns:cx4="http://schemas.microsoft.com/office/drawing/2016/5/10/chartex" xmlns:cx5="http://schemas.microsoft.com/office/drawing/2016/5/11/chartex" xmlns:cx6="http://schemas.microsoft.com/office/drawing/2016/5/12/chartex" xmlns:cx7="http://schemas.microsoft.com/office/drawing/2016/5/13/chartex" xmlns:cx8="http://schemas.microsoft.com/office/drawing/2016/5/14/chartex" xmlns:mc="http://schemas.openxmlformats.org/markup-compatibility/2006" xmlns:aink="http://schemas.microsoft.com/office/drawing/2016/ink" xmlns:am3d="http://schemas.microsoft.com/office/drawing/2017/model3d" xmlns:o="urn:schemas-microsoft-com:office:office" xmlns:oel="http://schemas.microsoft.com/office/2019/extlst" xmlns:r="http://schemas.openxmlformats.org/officeDocument/2006/relationships" xmlns:m="http://schemas.openxmlformats.org/officeDocument/2006/math" xmlns:v="urn:schemas-microsoft-com:vml" xmlns:wp14="http://schemas.microsoft.com/office/word/2010/wordprocessingDrawing" xmlns:wp="http://schemas.openxmlformats.org/drawingml/2006/wordprocessingDrawing" xmlns:w10="urn:schemas-microsoft-com:office:word" xmlns:w="http://schemas.openxmlformats.org/wordprocessingml/2006/main" xmlns:w14="http://schemas.microsoft.com/office/word/2010/wordml" xmlns:w15="http://schemas.microsoft.com/office/word/2012/wordml" xmlns:w16cex="http://schemas.microsoft.com/office/word/2018/wordml/cex" xmlns:w16cid="http://schemas.microsoft.com/office/word/2016/wordml/cid" xmlns:w16="http://schemas.microsoft.com/office/word/2018/wordml" xmlns:w16du="http://schemas.microsoft.com/office/word/2023/wordml/word16du" xmlns:w16sdtdh="http://schemas.microsoft.com/office/word/2020/wordml/sdtdatahash" xmlns:w16se="http://schemas.microsoft.com/office/word/2015/wordml/symex" xmlns:wpg="http://schemas.microsoft.com/office/word/2010/wordprocessingGroup" xmlns:wpi="http://schemas.microsoft.com/office/word/2010/wordprocessingInk" xmlns:wne="http://schemas.microsoft.com/office/word/2006/wordml" xmlns:wps="http://schemas.microsoft.com/office/word/2010/wordprocessingShape" mc:Ignorable="w14 w15 w16se w16cid w16 w16cex w16sdtdh wp14">
   <w:body>
     <w:tbl>
       <w:tblPr>
@@ -41,7 +41,7 @@
                 <w:sz w:val="36"/>
                 <w:szCs w:val="36"/>
               </w:rPr>
-              <w:t xml:space="preserve">File a divorce because your relationship is over</w:t>
+              <w:t>Next Steps for your ‘No Fault Complaint for Divorce’</w:t>
             </w:r>
           </w:p>
         </w:tc>
@@ -58,116 +58,62 @@
       </w:pPr>
     </w:p>
     <w:p>
-      <w:r>
+      <w:pPr>
+        <w:rPr>
+          <w:rFonts w:cs="Arial"/>
+        </w:rPr>
+      </w:pPr>
+      <w:r>
+        <w:rPr>
+          <w:rFonts w:cs="Arial"/>
+        </w:rPr>
         <w:t xml:space="preserve">Congratulations </w:t>
       </w:r>
       <w:r>
-        <w:t>{</w:t>
-      </w:r>
-      <w:proofErr w:type="gramStart"/>
-      <w:r>
-        <w:t xml:space="preserve">_{ users</w:t>
-      </w:r>
-      <w:proofErr w:type="gramEnd"/>
-      <w:r>
-        <w:t xml:space="preserve"> }}</w:t>
-      </w:r>
-      <w:r>
-        <w:t xml:space="preserve">! You have finished all the forms you need to File a divorce because your relationship is over. The rest of the pages in this packet are your </w:t>
-      </w:r>
-      <w:r>
-        <w:rPr>
-          <w:highlight w:val="yellow"/>
-        </w:rPr>
-        <w:t>[application/petition/complaint]</w:t>
-      </w:r>
-      <w:r>
-        <w:rPr>
-          <w:highlight w:val="yellow"/>
+        <w:rPr>
+          <w:rFonts w:cs="Arial"/>
+        </w:rPr>
+        <w:t>{{ users }}</w:t>
+      </w:r>
+      <w:r>
+        <w:rPr>
+          <w:rFonts w:cs="Arial"/>
+        </w:rPr>
+        <w:t xml:space="preserve">! </w:t>
+      </w:r>
+      <w:r>
+        <w:rPr>
+          <w:rFonts w:cs="Arial"/>
         </w:rPr>
         <w:t xml:space="preserve"> </w:t>
       </w:r>
       <w:r>
         <w:rPr>
-          <w:highlight w:val="yellow"/>
-        </w:rPr>
-        <w:t>]</w:t>
-      </w:r>
-      <w:r>
-        <w:t xml:space="preserve">{% if </w:t>
-      </w:r>
-      <w:proofErr w:type="spellStart"/>
-      <w:r>
-        <w:t>other_parties.number</w:t>
-      </w:r>
-      <w:proofErr w:type="spellEnd"/>
-      <w:r>
-        <w:t>() %}</w:t>
-      </w:r>
-      <w:r>
-        <w:rPr>
-          <w:b/>
-        </w:rPr>
-        <w:t xml:space="preserve"> </w:t>
-      </w:r>
-      <w:r>
-        <w:t>in</w:t>
-      </w:r>
-      <w:r>
-        <w:rPr>
-          <w:b/>
-        </w:rPr>
-        <w:t xml:space="preserve"> </w:t>
-      </w:r>
-      <w:r>
-        <w:rPr>
-          <w:b/>
-        </w:rPr>
-        <w:t>{{ users }}</w:t>
-      </w:r>
-      <w:r>
-        <w:rPr>
-          <w:b/>
-        </w:rPr>
-        <w:t xml:space="preserve"> v {{ </w:t>
-      </w:r>
-      <w:proofErr w:type="spellStart"/>
-      <w:r>
-        <w:rPr>
-          <w:b/>
-        </w:rPr>
-        <w:t>other_parties</w:t>
-      </w:r>
-      <w:proofErr w:type="spellEnd"/>
-      <w:r>
-        <w:rPr>
-          <w:b/>
-        </w:rPr>
-        <w:t xml:space="preserve"> }}</w:t>
-      </w:r>
-      <w:r>
-        <w:t>{% endif %}.</w:t>
-      </w:r>
-    </w:p>
-    <w:p>
-      <w:pPr>
-        <w:spacing w:after="80" w:line="240" w:lineRule="auto"/>
-        <w:rPr>
-          <w:rFonts w:eastAsia="Arial" w:cs="Arial"/>
-          <w:szCs w:val="20"/>
-          <w:lang w:val="en"/>
-        </w:rPr>
-      </w:pPr>
-    </w:p>
-    <w:p>
-      <w:pPr>
+          <w:rFonts w:cs="Arial"/>
+        </w:rPr>
+        <w:t xml:space="preserve">You have finished </w:t>
+      </w:r>
+      <w:r>
+        <w:rPr>
+          <w:rFonts w:cs="Arial"/>
+        </w:rPr>
+        <w:t xml:space="preserve">the guided interview for the Complaint needed to file a No-Fault Divorce in Massachusetts.  </w:t>
+      </w:r>
+      <w:r>
+        <w:rPr>
+          <w:rFonts w:cs="Arial"/>
+        </w:rPr>
+        <w:t>This sheet should give you enough information to determine what is next in your goal to end your marriage with {{ other_parties[0]}}.</w:t>
+      </w:r>
+    </w:p>
+    <w:p>
+      <w:pPr>
+        <w:rPr>
+          <w:rFonts w:cs="Arial"/>
+        </w:rPr>
         <w:sectPr>
-          <w:headerReference w:type="even" r:id="rId7"/>
-          <w:headerReference w:type="default" r:id="rId8"/>
-          <w:footerReference w:type="even" r:id="rId9"/>
-          <w:footerReference w:type="default" r:id="rId10"/>
-          <w:headerReference w:type="first" r:id="rId11"/>
-          <w:footerReference w:type="first" r:id="rId12"/>
+          <w:footerReference w:type="default" r:id="rId7"/>
+          <w:footerReference w:type="first" r:id="rId8"/>
           <w:pgSz w:w="12240" w:h="15840"/>
           <w:pgMar w:top="720" w:right="720" w:bottom="720" w:left="720" w:header="720" w:footer="720" w:gutter="0"/>
           <w:cols w:space="720"/>
@@ -179,9 +125,220 @@
     <w:p>
       <w:pPr>
         <w:pStyle w:val="Heading2"/>
-      </w:pPr>
-      <w:r>
+        <w:rPr>
+          <w:rFonts w:cs="Arial"/>
+        </w:rPr>
+      </w:pPr>
+      <w:r>
+        <w:rPr>
+          <w:rFonts w:cs="Arial"/>
+        </w:rPr>
         <w:t>Next steps</w:t>
+      </w:r>
+    </w:p>
+    <w:p>
+      <w:pPr>
+        <w:pStyle w:val="NumberedList"/>
+        <w:numPr>
+          <w:ilvl w:val="0"/>
+          <w:numId w:val="7"/>
+        </w:numPr>
+        <w:rPr>
+          <w:rFonts w:ascii="Arial" w:hAnsi="Arial" w:cs="Arial"/>
+        </w:rPr>
+      </w:pPr>
+      <w:r>
+        <w:rPr>
+          <w:rFonts w:ascii="Arial" w:hAnsi="Arial" w:cs="Arial"/>
+        </w:rPr>
+        <w:t xml:space="preserve">Print and </w:t>
+      </w:r>
+      <w:r>
+        <w:rPr>
+          <w:rFonts w:ascii="Arial" w:hAnsi="Arial" w:cs="Arial"/>
+        </w:rPr>
+        <w:t>sign</w:t>
+      </w:r>
+      <w:r>
+        <w:rPr>
+          <w:rFonts w:ascii="Arial" w:hAnsi="Arial" w:cs="Arial"/>
+        </w:rPr>
+        <w:t xml:space="preserve"> the “Complaint for Divorce</w:t>
+      </w:r>
+      <w:r>
+        <w:rPr>
+          <w:rFonts w:ascii="Arial" w:hAnsi="Arial" w:cs="Arial"/>
+        </w:rPr>
+        <w:t>.</w:t>
+      </w:r>
+      <w:r>
+        <w:rPr>
+          <w:rFonts w:ascii="Arial" w:hAnsi="Arial" w:cs="Arial"/>
+        </w:rPr>
+        <w:t>”</w:t>
+      </w:r>
+    </w:p>
+    <w:p>
+      <w:pPr>
+        <w:pStyle w:val="NumberedList"/>
+        <w:numPr>
+          <w:ilvl w:val="0"/>
+          <w:numId w:val="7"/>
+        </w:numPr>
+        <w:rPr>
+          <w:rFonts w:ascii="Arial" w:hAnsi="Arial" w:cs="Arial"/>
+        </w:rPr>
+      </w:pPr>
+      <w:r>
+        <w:rPr>
+          <w:rFonts w:ascii="Arial" w:hAnsi="Arial" w:cs="Arial"/>
+        </w:rPr>
+        <w:t>Co</w:t>
+      </w:r>
+      <w:r>
+        <w:rPr>
+          <w:rFonts w:ascii="Arial" w:hAnsi="Arial" w:cs="Arial"/>
+        </w:rPr>
+        <w:t xml:space="preserve">mplete </w:t>
+      </w:r>
+      <w:r>
+        <w:rPr>
+          <w:rFonts w:ascii="Arial" w:hAnsi="Arial" w:cs="Arial"/>
+        </w:rPr>
+        <w:t>all other required paperwork</w:t>
+      </w:r>
+      <w:r>
+        <w:rPr>
+          <w:rFonts w:ascii="Arial" w:hAnsi="Arial" w:cs="Arial"/>
+        </w:rPr>
+        <w:t xml:space="preserve"> including:</w:t>
+      </w:r>
+    </w:p>
+    <w:p>
+      <w:pPr>
+        <w:pStyle w:val="NumberedList"/>
+        <w:numPr>
+          <w:ilvl w:val="1"/>
+          <w:numId w:val="7"/>
+        </w:numPr>
+        <w:rPr>
+          <w:rFonts w:ascii="Arial" w:hAnsi="Arial" w:cs="Arial"/>
+        </w:rPr>
+      </w:pPr>
+      <w:r>
+        <w:rPr>
+          <w:rFonts w:ascii="Arial" w:hAnsi="Arial" w:cs="Arial"/>
+        </w:rPr>
+        <w:t xml:space="preserve">Certified </w:t>
+      </w:r>
+      <w:r>
+        <w:rPr>
+          <w:rFonts w:ascii="Arial" w:hAnsi="Arial" w:cs="Arial"/>
+        </w:rPr>
+        <w:t>c</w:t>
+      </w:r>
+      <w:r>
+        <w:rPr>
+          <w:rFonts w:ascii="Arial" w:hAnsi="Arial" w:cs="Arial"/>
+        </w:rPr>
+        <w:t>opy of your marriage certificate;</w:t>
+      </w:r>
+    </w:p>
+    <w:p>
+      <w:pPr>
+        <w:pStyle w:val="NumberedList"/>
+        <w:numPr>
+          <w:ilvl w:val="1"/>
+          <w:numId w:val="7"/>
+        </w:numPr>
+        <w:rPr>
+          <w:rFonts w:ascii="Arial" w:hAnsi="Arial" w:cs="Arial"/>
+        </w:rPr>
+      </w:pPr>
+      <w:r>
+        <w:rPr>
+          <w:rFonts w:ascii="Arial" w:hAnsi="Arial" w:cs="Arial"/>
+        </w:rPr>
+        <w:t>Record of Absolute Divorce;</w:t>
+      </w:r>
+    </w:p>
+    <w:p>
+      <w:pPr>
+        <w:pStyle w:val="NumberedList"/>
+        <w:numPr>
+          <w:ilvl w:val="1"/>
+          <w:numId w:val="7"/>
+        </w:numPr>
+        <w:rPr>
+          <w:rFonts w:ascii="Arial" w:hAnsi="Arial" w:cs="Arial"/>
+        </w:rPr>
+      </w:pPr>
+      <w:r>
+        <w:rPr>
+          <w:rFonts w:ascii="Arial" w:hAnsi="Arial" w:cs="Arial"/>
+        </w:rPr>
+        <w:t>Military Affidavit; and</w:t>
+      </w:r>
+    </w:p>
+    <w:p>
+      <w:pPr>
+        <w:pStyle w:val="NumberedList"/>
+        <w:numPr>
+          <w:ilvl w:val="1"/>
+          <w:numId w:val="7"/>
+        </w:numPr>
+        <w:rPr>
+          <w:rFonts w:ascii="Arial" w:hAnsi="Arial" w:cs="Arial"/>
+        </w:rPr>
+      </w:pPr>
+      <w:r>
+        <w:rPr>
+          <w:rFonts w:ascii="Arial" w:hAnsi="Arial" w:cs="Arial"/>
+        </w:rPr>
+        <w:t>A completed financial statement.</w:t>
+      </w:r>
+    </w:p>
+    <w:p>
+      <w:pPr>
+        <w:pStyle w:val="NumberedList"/>
+        <w:numPr>
+          <w:ilvl w:val="1"/>
+          <w:numId w:val="7"/>
+        </w:numPr>
+        <w:rPr>
+          <w:rFonts w:ascii="Arial" w:hAnsi="Arial" w:cs="Arial"/>
+        </w:rPr>
+      </w:pPr>
+      <w:r>
+        <w:rPr>
+          <w:rFonts w:ascii="Arial" w:hAnsi="Arial" w:cs="Arial"/>
+        </w:rPr>
+        <w:t>(Children) Affidavit of Care and Custody</w:t>
+      </w:r>
+    </w:p>
+    <w:p>
+      <w:pPr>
+        <w:pStyle w:val="NumberedList"/>
+        <w:numPr>
+          <w:ilvl w:val="1"/>
+          <w:numId w:val="7"/>
+        </w:numPr>
+        <w:ind w:left="1008" w:hanging="288"/>
+        <w:rPr>
+          <w:rFonts w:ascii="Arial" w:hAnsi="Arial" w:cs="Arial"/>
+        </w:rPr>
+      </w:pPr>
+      <w:r>
+        <w:rPr>
+          <w:rFonts w:ascii="Arial" w:hAnsi="Arial" w:cs="Arial"/>
+        </w:rPr>
+        <w:t>(Children)</w:t>
+      </w:r>
+      <w:r>
+        <w:rPr>
+          <w:rFonts w:ascii="Arial" w:hAnsi="Arial" w:cs="Arial"/>
+        </w:rPr>
+        <w:t xml:space="preserve"> Child support guidelines worksheet</w:t>
       </w:r>
     </w:p>
     <w:p>
@@ -194,6 +351,7 @@
         <w:suppressAutoHyphens/>
         <w:snapToGrid w:val="0"/>
         <w:rPr>
+          <w:rFonts w:ascii="Arial" w:hAnsi="Arial" w:cs="Arial"/>
           <w14:textOutline w14:w="9525" w14:cap="rnd" w14:cmpd="sng" w14:algn="ctr">
             <w14:noFill/>
             <w14:prstDash w14:val="solid"/>
@@ -203,32 +361,134 @@
       </w:pPr>
       <w:r>
         <w:rPr>
+          <w:rFonts w:ascii="Arial" w:hAnsi="Arial" w:cs="Arial"/>
           <w14:textOutline w14:w="9525" w14:cap="rnd" w14:cmpd="sng" w14:algn="ctr">
             <w14:noFill/>
             <w14:prstDash w14:val="solid"/>
             <w14:bevel/>
           </w14:textOutline>
         </w:rPr>
-        <w:t xml:space="preserve">File this </w:t>
-      </w:r>
-      <w:r>
-        <w:rPr>
-          <w:highlight w:val="yellow"/>
-        </w:rPr>
-        <w:t>[application/petition/complaint]</w:t>
-      </w:r>
-      <w:r>
-        <w:t xml:space="preserve"> with the court </w:t>
-      </w:r>
-      <w:r>
-        <w:rPr>
+        <w:t xml:space="preserve">File </w:t>
+      </w:r>
+      <w:r>
+        <w:rPr>
+          <w:rFonts w:ascii="Arial" w:hAnsi="Arial" w:cs="Arial"/>
           <w14:textOutline w14:w="9525" w14:cap="rnd" w14:cmpd="sng" w14:algn="ctr">
             <w14:noFill/>
             <w14:prstDash w14:val="solid"/>
             <w14:bevel/>
           </w14:textOutline>
         </w:rPr>
+        <w:t xml:space="preserve">all the required paperwork, including this complaint, </w:t>
+      </w:r>
+      <w:r>
+        <w:rPr>
+          <w:rFonts w:ascii="Arial" w:hAnsi="Arial" w:cs="Arial"/>
+        </w:rPr>
+        <w:t xml:space="preserve">with the court </w:t>
+      </w:r>
+      <w:r>
+        <w:rPr>
+          <w:rFonts w:ascii="Arial" w:hAnsi="Arial" w:cs="Arial"/>
+          <w14:textOutline w14:w="9525" w14:cap="rnd" w14:cmpd="sng" w14:algn="ctr">
+            <w14:noFill/>
+            <w14:prstDash w14:val="solid"/>
+            <w14:bevel/>
+          </w14:textOutline>
+        </w:rPr>
         <w:t>now.</w:t>
+      </w:r>
+    </w:p>
+    <w:p>
+      <w:pPr>
+        <w:pStyle w:val="NumberedList"/>
+        <w:numPr>
+          <w:ilvl w:val="1"/>
+          <w:numId w:val="7"/>
+        </w:numPr>
+        <w:suppressAutoHyphens/>
+        <w:ind w:left="1008" w:hanging="288"/>
+        <w:rPr>
+          <w:rFonts w:ascii="Arial" w:hAnsi="Arial" w:cs="Arial"/>
+        </w:rPr>
+      </w:pPr>
+      <w:r>
+        <w:rPr>
+          <w:rFonts w:ascii="Arial" w:hAnsi="Arial" w:cs="Arial"/>
+        </w:rPr>
+        <w:t>Call the {{ trial_court }} {{</w:t>
+      </w:r>
+      <w:r>
+        <w:rPr>
+          <w:rFonts w:ascii="Arial" w:hAnsi="Arial" w:cs="Arial"/>
+        </w:rPr>
+        <w:t xml:space="preserve"> </w:t>
+      </w:r>
+      <w:r>
+        <w:rPr>
+          <w:rFonts w:ascii="Arial" w:hAnsi="Arial" w:cs="Arial"/>
+        </w:rPr>
+        <w:t xml:space="preserve">showifdef('trial_court.phone_number') }} to find out how they want you to </w:t>
+      </w:r>
+      <w:r>
+        <w:rPr>
+          <w:rFonts w:ascii="Arial" w:hAnsi="Arial" w:cs="Arial"/>
+        </w:rPr>
+        <w:t>submit</w:t>
+      </w:r>
+      <w:r>
+        <w:rPr>
+          <w:rFonts w:ascii="Arial" w:hAnsi="Arial" w:cs="Arial"/>
+        </w:rPr>
+        <w:t xml:space="preserve"> your forms to them.</w:t>
+      </w:r>
+    </w:p>
+    <w:p>
+      <w:pPr>
+        <w:pStyle w:val="NumberedList"/>
+        <w:numPr>
+          <w:ilvl w:val="1"/>
+          <w:numId w:val="7"/>
+        </w:numPr>
+        <w:ind w:left="1008" w:hanging="288"/>
+        <w:rPr>
+          <w:rFonts w:ascii="Arial" w:hAnsi="Arial" w:cs="Arial"/>
+        </w:rPr>
+      </w:pPr>
+      <w:r>
+        <w:rPr>
+          <w:rFonts w:ascii="Arial" w:hAnsi="Arial" w:cs="Arial"/>
+        </w:rPr>
+        <w:t xml:space="preserve">{%p if defined('trial_court.address.address') %} The address of your court, if you need it, is: </w:t>
+      </w:r>
+      <w:bookmarkStart w:id="0" w:name="_ayzduvo09uaz"/>
+      <w:bookmarkEnd w:id="0"/>
+      <w:r>
+        <w:rPr>
+          <w:rFonts w:ascii="Arial" w:hAnsi="Arial" w:cs="Arial"/>
+        </w:rPr>
+        <w:br/>
+        <w:t>{{ trial_court.address.on_one_line() }}.</w:t>
+      </w:r>
+    </w:p>
+    <w:p>
+      <w:pPr>
+        <w:pStyle w:val="NumberedList"/>
+        <w:numPr>
+          <w:ilvl w:val="1"/>
+          <w:numId w:val="7"/>
+        </w:numPr>
+        <w:suppressAutoHyphens/>
+        <w:ind w:left="1008" w:hanging="288"/>
+        <w:rPr>
+          <w:rFonts w:ascii="Arial" w:hAnsi="Arial" w:cs="Arial"/>
+        </w:rPr>
+      </w:pPr>
+      <w:r>
+        <w:rPr>
+          <w:rFonts w:ascii="Arial" w:hAnsi="Arial" w:cs="Arial"/>
+        </w:rPr>
+        <w:t>{%p endif %}</w:t>
       </w:r>
     </w:p>
     <w:p>
@@ -241,6 +501,7 @@
         <w:suppressAutoHyphens/>
         <w:snapToGrid w:val="0"/>
         <w:rPr>
+          <w:rFonts w:ascii="Arial" w:hAnsi="Arial" w:cs="Arial"/>
           <w14:textOutline w14:w="9525" w14:cap="rnd" w14:cmpd="sng" w14:algn="ctr">
             <w14:noFill/>
             <w14:prstDash w14:val="solid"/>
@@ -250,57 +511,66 @@
       </w:pPr>
       <w:r>
         <w:rPr>
+          <w:rFonts w:ascii="Arial" w:hAnsi="Arial" w:cs="Arial"/>
           <w14:textOutline w14:w="9525" w14:cap="rnd" w14:cmpd="sng" w14:algn="ctr">
             <w14:noFill/>
             <w14:prstDash w14:val="solid"/>
             <w14:bevel/>
           </w14:textOutline>
         </w:rPr>
-        <w:t xml:space="preserve">Deliver a copy to {{ </w:t>
-      </w:r>
-      <w:proofErr w:type="spellStart"/>
-      <w:r>
-        <w:rPr>
+        <w:t xml:space="preserve">Formally serve </w:t>
+      </w:r>
+      <w:r>
+        <w:rPr>
+          <w:rFonts w:ascii="Arial" w:hAnsi="Arial" w:cs="Arial"/>
           <w14:textOutline w14:w="9525" w14:cap="rnd" w14:cmpd="sng" w14:algn="ctr">
             <w14:noFill/>
             <w14:prstDash w14:val="solid"/>
             <w14:bevel/>
           </w14:textOutline>
         </w:rPr>
-        <w:t>showifdef</w:t>
-      </w:r>
-      <w:proofErr w:type="spellEnd"/>
-      <w:r>
-        <w:rPr>
+        <w:t>{{ showifdef('other_parties[0]') }}</w:t>
+      </w:r>
+      <w:r>
+        <w:rPr>
+          <w:rFonts w:ascii="Arial" w:hAnsi="Arial" w:cs="Arial"/>
           <w14:textOutline w14:w="9525" w14:cap="rnd" w14:cmpd="sng" w14:algn="ctr">
             <w14:noFill/>
             <w14:prstDash w14:val="solid"/>
             <w14:bevel/>
           </w14:textOutline>
         </w:rPr>
-        <w:t>('</w:t>
-      </w:r>
-      <w:proofErr w:type="spellStart"/>
-      <w:r>
-        <w:rPr>
+        <w:t xml:space="preserve"> or their attorney.</w:t>
+      </w:r>
+    </w:p>
+    <w:p>
+      <w:pPr>
+        <w:pStyle w:val="ListParagraph"/>
+        <w:numPr>
+          <w:ilvl w:val="1"/>
+          <w:numId w:val="7"/>
+        </w:numPr>
+        <w:suppressAutoHyphens/>
+        <w:snapToGrid w:val="0"/>
+        <w:rPr>
+          <w:rFonts w:ascii="Arial" w:hAnsi="Arial" w:cs="Arial"/>
           <w14:textOutline w14:w="9525" w14:cap="rnd" w14:cmpd="sng" w14:algn="ctr">
             <w14:noFill/>
             <w14:prstDash w14:val="solid"/>
             <w14:bevel/>
           </w14:textOutline>
         </w:rPr>
-        <w:t>other_parties</w:t>
-      </w:r>
-      <w:proofErr w:type="spellEnd"/>
-      <w:r>
-        <w:rPr>
+      </w:pPr>
+      <w:r>
+        <w:rPr>
+          <w:rFonts w:ascii="Arial" w:hAnsi="Arial" w:cs="Arial"/>
           <w14:textOutline w14:w="9525" w14:cap="rnd" w14:cmpd="sng" w14:algn="ctr">
             <w14:noFill/>
             <w14:prstDash w14:val="solid"/>
             <w14:bevel/>
           </w14:textOutline>
         </w:rPr>
-        <w:t>[0]') }} or their attorney.</w:t>
+        <w:t>Consult separate section to complete service.</w:t>
       </w:r>
     </w:p>
     <w:p>
@@ -313,6 +583,7 @@
         <w:suppressAutoHyphens/>
         <w:snapToGrid w:val="0"/>
         <w:rPr>
+          <w:rFonts w:ascii="Arial" w:hAnsi="Arial" w:cs="Arial"/>
           <w:b/>
           <w:bCs/>
           <w14:textOutline w14:w="9525" w14:cap="rnd" w14:cmpd="sng" w14:algn="ctr">
@@ -324,6 +595,7 @@
       </w:pPr>
       <w:r>
         <w:rPr>
+          <w:rFonts w:ascii="Arial" w:hAnsi="Arial" w:cs="Arial"/>
           <w:b/>
           <w:bCs/>
           <w14:textOutline w14:w="9525" w14:cap="rnd" w14:cmpd="sng" w14:algn="ctr">
@@ -345,6 +617,7 @@
         <w:suppressAutoHyphens/>
         <w:snapToGrid w:val="0"/>
         <w:rPr>
+          <w:rFonts w:ascii="Arial" w:hAnsi="Arial" w:cs="Arial"/>
           <w14:textOutline w14:w="9525" w14:cap="rnd" w14:cmpd="sng" w14:algn="ctr">
             <w14:noFill/>
             <w14:prstDash w14:val="solid"/>
@@ -354,108 +627,61 @@
       </w:pPr>
       <w:r>
         <w:rPr>
+          <w:rFonts w:ascii="Arial" w:hAnsi="Arial" w:cs="Arial"/>
           <w14:textOutline w14:w="9525" w14:cap="rnd" w14:cmpd="sng" w14:algn="ctr">
             <w14:noFill/>
             <w14:prstDash w14:val="solid"/>
             <w14:bevel/>
           </w14:textOutline>
         </w:rPr>
-        <w:t>The clerk will tell you how to "go to" the hearing. It will probably happen over the phone or a "Zoom" video conference.</w:t>
-      </w:r>
-    </w:p>
-    <w:p>
-      <w:pPr>
-        <w:pStyle w:val="ListParagraph"/>
-        <w:numPr>
-          <w:ilvl w:val="0"/>
-          <w:numId w:val="7"/>
-        </w:numPr>
-        <w:suppressAutoHyphens/>
-        <w:snapToGrid w:val="0"/>
-        <w:rPr>
+        <w:t xml:space="preserve">The clerk </w:t>
+      </w:r>
+      <w:r>
+        <w:rPr>
+          <w:rFonts w:ascii="Arial" w:hAnsi="Arial" w:cs="Arial"/>
           <w14:textOutline w14:w="9525" w14:cap="rnd" w14:cmpd="sng" w14:algn="ctr">
             <w14:noFill/>
             <w14:prstDash w14:val="solid"/>
             <w14:bevel/>
           </w14:textOutline>
         </w:rPr>
-      </w:pPr>
-      <w:r>
-        <w:rPr>
+        <w:t>can</w:t>
+      </w:r>
+      <w:r>
+        <w:rPr>
+          <w:rFonts w:ascii="Arial" w:hAnsi="Arial" w:cs="Arial"/>
           <w14:textOutline w14:w="9525" w14:cap="rnd" w14:cmpd="sng" w14:algn="ctr">
             <w14:noFill/>
             <w14:prstDash w14:val="solid"/>
             <w14:bevel/>
           </w14:textOutline>
         </w:rPr>
-        <w:t xml:space="preserve">If the judge decides to grant your </w:t>
-      </w:r>
-      <w:r>
-        <w:rPr>
-          <w:highlight w:val="yellow"/>
+        <w:t xml:space="preserve"> </w:t>
+      </w:r>
+      <w:r>
+        <w:rPr>
+          <w:rFonts w:ascii="Arial" w:hAnsi="Arial" w:cs="Arial"/>
           <w14:textOutline w14:w="9525" w14:cap="rnd" w14:cmpd="sng" w14:algn="ctr">
             <w14:noFill/>
             <w14:prstDash w14:val="solid"/>
             <w14:bevel/>
           </w14:textOutline>
         </w:rPr>
-        <w:t>[application/petition/complaint]</w:t>
-      </w:r>
-      <w:r>
-        <w:rPr>
-          <w14:textOutline w14:w="9525" w14:cap="rnd" w14:cmpd="sng" w14:algn="ctr">
-            <w14:noFill/>
-            <w14:prstDash w14:val="solid"/>
-            <w14:bevel/>
-          </w14:textOutline>
-        </w:rPr>
-        <w:t>:</w:t>
-      </w:r>
-      <w:r>
-        <w:rPr>
-          <w14:textOutline w14:w="9525" w14:cap="rnd" w14:cmpd="sng" w14:algn="ctr">
-            <w14:noFill/>
-            <w14:prstDash w14:val="solid"/>
-            <w14:bevel/>
-          </w14:textOutline>
-        </w:rPr>
-        <w:t>.</w:t>
-      </w:r>
-    </w:p>
-    <w:p>
-      <w:pPr>
-        <w:pStyle w:val="ListParagraph"/>
-        <w:numPr>
-          <w:ilvl w:val="0"/>
-          <w:numId w:val="7"/>
-        </w:numPr>
-        <w:suppressAutoHyphens/>
-        <w:snapToGrid w:val="0"/>
-        <w:rPr>
-          <w14:textOutline w14:w="9525" w14:cap="rnd" w14:cmpd="sng" w14:algn="ctr">
-            <w14:noFill/>
-            <w14:prstDash w14:val="solid"/>
-            <w14:bevel/>
-          </w14:textOutline>
-        </w:rPr>
-      </w:pPr>
-      <w:r>
-        <w:rPr>
-          <w14:textOutline w14:w="9525" w14:cap="rnd" w14:cmpd="sng" w14:algn="ctr">
-            <w14:noFill/>
-            <w14:prstDash w14:val="solid"/>
-            <w14:bevel/>
-          </w14:textOutline>
-        </w:rPr>
-        <w:t>Check the order when you get it to make sure it is correct.</w:t>
+        <w:t>provide you with information on timelines to expect for your divorce hearings.</w:t>
       </w:r>
     </w:p>
     <w:p>
       <w:pPr>
         <w:pStyle w:val="Heading2"/>
-      </w:pPr>
-      <w:r>
-        <w:t>To file your application right away</w:t>
+        <w:rPr>
+          <w:rFonts w:cs="Arial"/>
+        </w:rPr>
+      </w:pPr>
+      <w:r>
+        <w:rPr>
+          <w:rFonts w:cs="Arial"/>
+        </w:rPr>
+        <w:t>Trouble finding the other paperwork?</w:t>
       </w:r>
     </w:p>
     <w:p>
@@ -466,9 +692,76 @@
           <w:numId w:val="8"/>
         </w:numPr>
         <w:suppressAutoHyphens/>
-      </w:pPr>
-      <w:r>
-        <w:t xml:space="preserve">Look over the forms below, one more time. Make sure everything is correct. </w:t>
+        <w:rPr>
+          <w:rFonts w:ascii="Arial" w:hAnsi="Arial" w:cs="Arial"/>
+        </w:rPr>
+      </w:pPr>
+      <w:r>
+        <w:rPr>
+          <w:rFonts w:ascii="Arial" w:hAnsi="Arial" w:cs="Arial"/>
+        </w:rPr>
+        <w:t>Certified copy of marriage certificate</w:t>
+      </w:r>
+    </w:p>
+    <w:p>
+      <w:pPr>
+        <w:pStyle w:val="NumberedList"/>
+        <w:numPr>
+          <w:ilvl w:val="1"/>
+          <w:numId w:val="8"/>
+        </w:numPr>
+        <w:suppressAutoHyphens/>
+        <w:ind w:left="1008" w:hanging="288"/>
+        <w:rPr>
+          <w:rFonts w:ascii="Arial" w:hAnsi="Arial" w:cs="Arial"/>
+        </w:rPr>
+      </w:pPr>
+      <w:r>
+        <w:rPr>
+          <w:rFonts w:ascii="Arial" w:hAnsi="Arial" w:cs="Arial"/>
+        </w:rPr>
+        <w:t xml:space="preserve">This can be ordered from your town’s </w:t>
+      </w:r>
+      <w:hyperlink r:id="rId9" w:history="1">
+        <w:r>
+          <w:rPr>
+            <w:rStyle w:val="Hyperlink"/>
+            <w:rFonts w:ascii="Arial" w:hAnsi="Arial" w:cs="Arial"/>
+          </w:rPr>
+          <w:t>Registry of Vital Records</w:t>
+        </w:r>
+      </w:hyperlink>
+      <w:r>
+        <w:rPr>
+          <w:rFonts w:ascii="Arial" w:hAnsi="Arial" w:cs="Arial"/>
+        </w:rPr>
+        <w:t>.</w:t>
+      </w:r>
+    </w:p>
+    <w:p>
+      <w:pPr>
+        <w:pStyle w:val="NumberedList"/>
+        <w:numPr>
+          <w:ilvl w:val="1"/>
+          <w:numId w:val="8"/>
+        </w:numPr>
+        <w:suppressAutoHyphens/>
+        <w:ind w:left="1008" w:hanging="288"/>
+        <w:rPr>
+          <w:rFonts w:ascii="Arial" w:hAnsi="Arial" w:cs="Arial"/>
+        </w:rPr>
+      </w:pPr>
+      <w:r>
+        <w:rPr>
+          <w:rFonts w:ascii="Arial" w:hAnsi="Arial" w:cs="Arial"/>
+        </w:rPr>
+        <w:t>It can be ordered online and should take 2-3 weeks to be filled</w:t>
+      </w:r>
+      <w:r>
+        <w:rPr>
+          <w:rFonts w:ascii="Arial" w:hAnsi="Arial" w:cs="Arial"/>
+        </w:rPr>
+        <w:t>.</w:t>
       </w:r>
     </w:p>
     <w:p>
@@ -479,33 +772,87 @@
           <w:numId w:val="8"/>
         </w:numPr>
         <w:suppressAutoHyphens/>
-      </w:pPr>
-      <w:r>
-        <w:t xml:space="preserve">Call the {{ </w:t>
-      </w:r>
-      <w:proofErr w:type="spellStart"/>
-      <w:r>
-        <w:t>trial_court</w:t>
-      </w:r>
-      <w:proofErr w:type="spellEnd"/>
-      <w:r>
-        <w:t xml:space="preserve"> }} {{ </w:t>
-      </w:r>
-      <w:proofErr w:type="spellStart"/>
-      <w:r>
-        <w:t>showifdef</w:t>
-      </w:r>
-      <w:proofErr w:type="spellEnd"/>
-      <w:r>
-        <w:t>('</w:t>
-      </w:r>
-      <w:proofErr w:type="spellStart"/>
-      <w:r>
-        <w:t>trial_court.phone_number</w:t>
-      </w:r>
-      <w:proofErr w:type="spellEnd"/>
-      <w:r>
-        <w:t>') }} to find out how they want you to send your forms to them.</w:t>
+        <w:rPr>
+          <w:rFonts w:ascii="Arial" w:hAnsi="Arial" w:cs="Arial"/>
+        </w:rPr>
+      </w:pPr>
+      <w:r>
+        <w:rPr>
+          <w:rFonts w:ascii="Arial" w:hAnsi="Arial" w:cs="Arial"/>
+        </w:rPr>
+        <w:t>Record of Absolute Divorce</w:t>
+      </w:r>
+    </w:p>
+    <w:p>
+      <w:pPr>
+        <w:pStyle w:val="NumberedList"/>
+        <w:numPr>
+          <w:ilvl w:val="1"/>
+          <w:numId w:val="8"/>
+        </w:numPr>
+        <w:suppressAutoHyphens/>
+        <w:ind w:left="1008" w:hanging="288"/>
+        <w:rPr>
+          <w:rFonts w:ascii="Arial" w:hAnsi="Arial" w:cs="Arial"/>
+        </w:rPr>
+      </w:pPr>
+      <w:r>
+        <w:rPr>
+          <w:rFonts w:ascii="Arial" w:hAnsi="Arial" w:cs="Arial"/>
+        </w:rPr>
+        <w:t>R</w:t>
+      </w:r>
+      <w:r>
+        <w:rPr>
+          <w:rFonts w:ascii="Arial" w:hAnsi="Arial" w:cs="Arial"/>
+        </w:rPr>
+        <w:t xml:space="preserve">eporting document </w:t>
+      </w:r>
+      <w:r>
+        <w:rPr>
+          <w:rFonts w:ascii="Arial" w:hAnsi="Arial" w:cs="Arial"/>
+        </w:rPr>
+        <w:t>for</w:t>
+      </w:r>
+      <w:r>
+        <w:rPr>
+          <w:rFonts w:ascii="Arial" w:hAnsi="Arial" w:cs="Arial"/>
+        </w:rPr>
+        <w:t xml:space="preserve"> the registry of vital records.</w:t>
+      </w:r>
+    </w:p>
+    <w:p>
+      <w:pPr>
+        <w:pStyle w:val="NumberedList"/>
+        <w:numPr>
+          <w:ilvl w:val="1"/>
+          <w:numId w:val="8"/>
+        </w:numPr>
+        <w:suppressAutoHyphens/>
+        <w:rPr>
+          <w:rFonts w:ascii="Arial" w:hAnsi="Arial" w:cs="Arial"/>
+        </w:rPr>
+      </w:pPr>
+      <w:r>
+        <w:rPr>
+          <w:rFonts w:ascii="Arial" w:hAnsi="Arial" w:cs="Arial"/>
+        </w:rPr>
+        <w:t xml:space="preserve">The form is available </w:t>
+      </w:r>
+      <w:hyperlink r:id="rId10" w:history="1">
+        <w:r>
+          <w:rPr>
+            <w:rStyle w:val="Hyperlink"/>
+            <w:rFonts w:ascii="Arial" w:hAnsi="Arial" w:cs="Arial"/>
+          </w:rPr>
+          <w:t>online</w:t>
+        </w:r>
+      </w:hyperlink>
+      <w:r>
+        <w:rPr>
+          <w:rFonts w:ascii="Arial" w:hAnsi="Arial" w:cs="Arial"/>
+        </w:rPr>
+        <w:t>.</w:t>
       </w:r>
     </w:p>
     <w:p>
@@ -515,31 +862,48 @@
           <w:ilvl w:val="0"/>
           <w:numId w:val="8"/>
         </w:numPr>
-      </w:pPr>
-      <w:r>
-        <w:t>{%p if defined('</w:t>
-      </w:r>
-      <w:proofErr w:type="spellStart"/>
-      <w:r>
-        <w:t>trial_court.address.address</w:t>
-      </w:r>
-      <w:proofErr w:type="spellEnd"/>
-      <w:r>
-        <w:t xml:space="preserve">') %} The address of your court, if you need it, is: </w:t>
-      </w:r>
-      <w:bookmarkStart w:id="2" w:name="_ayzduvo09uaz"/>
-      <w:bookmarkEnd w:id="2"/>
-      <w:r>
-        <w:br/>
-        <w:t xml:space="preserve">{{ </w:t>
-      </w:r>
-      <w:proofErr w:type="spellStart"/>
-      <w:r>
-        <w:t>trial_court.address.on_one_line</w:t>
-      </w:r>
-      <w:proofErr w:type="spellEnd"/>
-      <w:r>
-        <w:t>() }}.</w:t>
+        <w:rPr>
+          <w:rFonts w:ascii="Arial" w:hAnsi="Arial" w:cs="Arial"/>
+        </w:rPr>
+      </w:pPr>
+      <w:r>
+        <w:rPr>
+          <w:rFonts w:ascii="Arial" w:hAnsi="Arial" w:cs="Arial"/>
+        </w:rPr>
+        <w:t>Military Affidavit</w:t>
+      </w:r>
+    </w:p>
+    <w:p>
+      <w:pPr>
+        <w:pStyle w:val="NumberedList"/>
+        <w:numPr>
+          <w:ilvl w:val="1"/>
+          <w:numId w:val="8"/>
+        </w:numPr>
+        <w:rPr>
+          <w:rFonts w:ascii="Arial" w:hAnsi="Arial" w:cs="Arial"/>
+        </w:rPr>
+      </w:pPr>
+      <w:r>
+        <w:rPr>
+          <w:rFonts w:ascii="Arial" w:hAnsi="Arial" w:cs="Arial"/>
+        </w:rPr>
+        <w:t xml:space="preserve">This form is available </w:t>
+      </w:r>
+      <w:hyperlink r:id="rId11" w:history="1">
+        <w:r>
+          <w:rPr>
+            <w:rStyle w:val="Hyperlink"/>
+            <w:rFonts w:ascii="Arial" w:hAnsi="Arial" w:cs="Arial"/>
+          </w:rPr>
+          <w:t>online</w:t>
+        </w:r>
+      </w:hyperlink>
+      <w:r>
+        <w:rPr>
+          <w:rFonts w:ascii="Arial" w:hAnsi="Arial" w:cs="Arial"/>
+        </w:rPr>
+        <w:t xml:space="preserve">. </w:t>
       </w:r>
     </w:p>
     <w:p>
@@ -549,17 +913,167 @@
           <w:ilvl w:val="0"/>
           <w:numId w:val="8"/>
         </w:numPr>
-      </w:pPr>
-      <w:r>
-        <w:t>{%p endif %}</w:t>
+        <w:rPr>
+          <w:rFonts w:ascii="Arial" w:hAnsi="Arial" w:cs="Arial"/>
+        </w:rPr>
+      </w:pPr>
+      <w:r>
+        <w:rPr>
+          <w:rFonts w:ascii="Arial" w:hAnsi="Arial" w:cs="Arial"/>
+        </w:rPr>
+        <w:t>Financial Statement</w:t>
+      </w:r>
+    </w:p>
+    <w:p>
+      <w:pPr>
+        <w:pStyle w:val="NumberedList"/>
+        <w:numPr>
+          <w:ilvl w:val="1"/>
+          <w:numId w:val="8"/>
+        </w:numPr>
+        <w:ind w:left="1008" w:hanging="288"/>
+        <w:rPr>
+          <w:rFonts w:ascii="Arial" w:hAnsi="Arial" w:cs="Arial"/>
+        </w:rPr>
+      </w:pPr>
+      <w:r>
+        <w:rPr>
+          <w:rFonts w:ascii="Arial" w:hAnsi="Arial" w:cs="Arial"/>
+        </w:rPr>
+        <w:t xml:space="preserve">Financial Statements are complicated documents. It is highly suggested you seek specialist help with them if possible. </w:t>
+      </w:r>
+    </w:p>
+    <w:p>
+      <w:pPr>
+        <w:pStyle w:val="NumberedList"/>
+        <w:numPr>
+          <w:ilvl w:val="1"/>
+          <w:numId w:val="8"/>
+        </w:numPr>
+        <w:ind w:left="1008" w:hanging="288"/>
+        <w:rPr>
+          <w:rFonts w:ascii="Arial" w:hAnsi="Arial" w:cs="Arial"/>
+        </w:rPr>
+      </w:pPr>
+      <w:r>
+        <w:rPr>
+          <w:rFonts w:ascii="Arial" w:hAnsi="Arial" w:cs="Arial"/>
+        </w:rPr>
+        <w:t xml:space="preserve">They are also available online with information on how to complete them. </w:t>
+      </w:r>
+    </w:p>
+    <w:p>
+      <w:pPr>
+        <w:pStyle w:val="NumberedList"/>
+        <w:numPr>
+          <w:ilvl w:val="0"/>
+          <w:numId w:val="8"/>
+        </w:numPr>
+        <w:rPr>
+          <w:rFonts w:ascii="Arial" w:hAnsi="Arial" w:cs="Arial"/>
+        </w:rPr>
+      </w:pPr>
+      <w:r>
+        <w:rPr>
+          <w:rFonts w:ascii="Arial" w:hAnsi="Arial" w:cs="Arial"/>
+        </w:rPr>
+        <w:t xml:space="preserve">(children) </w:t>
+      </w:r>
+      <w:r>
+        <w:rPr>
+          <w:rFonts w:ascii="Arial" w:hAnsi="Arial" w:cs="Arial"/>
+        </w:rPr>
+        <w:t>Affidavit of Care and Custody</w:t>
+      </w:r>
+    </w:p>
+    <w:p>
+      <w:pPr>
+        <w:pStyle w:val="NumberedList"/>
+        <w:numPr>
+          <w:ilvl w:val="0"/>
+          <w:numId w:val="8"/>
+        </w:numPr>
+        <w:rPr>
+          <w:rFonts w:ascii="Arial" w:hAnsi="Arial" w:cs="Arial"/>
+        </w:rPr>
+      </w:pPr>
+      <w:r>
+        <w:rPr>
+          <w:rFonts w:ascii="Arial" w:hAnsi="Arial" w:cs="Arial"/>
+        </w:rPr>
+        <w:t xml:space="preserve">(children) </w:t>
+      </w:r>
+      <w:r>
+        <w:rPr>
+          <w:rFonts w:ascii="Arial" w:hAnsi="Arial" w:cs="Arial"/>
+        </w:rPr>
+        <w:t>Child support guidelines worksheet</w:t>
       </w:r>
     </w:p>
     <w:p>
       <w:pPr>
         <w:pStyle w:val="Heading2"/>
-      </w:pPr>
-      <w:r>
+        <w:rPr>
+          <w:rFonts w:cs="Arial"/>
+        </w:rPr>
+      </w:pPr>
+      <w:r>
+        <w:rPr>
+          <w:rFonts w:cs="Arial"/>
+        </w:rPr>
         <w:t>Serving the other party</w:t>
+      </w:r>
+    </w:p>
+    <w:p>
+      <w:pPr>
+        <w:pStyle w:val="ListParagraph"/>
+        <w:numPr>
+          <w:ilvl w:val="0"/>
+          <w:numId w:val="4"/>
+        </w:numPr>
+        <w:suppressAutoHyphens/>
+        <w:snapToGrid w:val="0"/>
+        <w:rPr>
+          <w:rFonts w:ascii="Arial" w:hAnsi="Arial" w:cs="Arial"/>
+          <w14:textOutline w14:w="9525" w14:cap="rnd" w14:cmpd="sng" w14:algn="ctr">
+            <w14:noFill/>
+            <w14:prstDash w14:val="solid"/>
+            <w14:bevel/>
+          </w14:textOutline>
+        </w:rPr>
+      </w:pPr>
+      <w:r>
+        <w:rPr>
+          <w:rFonts w:ascii="Arial" w:hAnsi="Arial" w:cs="Arial"/>
+          <w14:textOutline w14:w="9525" w14:cap="rnd" w14:cmpd="sng" w14:algn="ctr">
+            <w14:noFill/>
+            <w14:prstDash w14:val="solid"/>
+            <w14:bevel/>
+          </w14:textOutline>
+        </w:rPr>
+        <w:t xml:space="preserve">Deliver a copy to </w:t>
+      </w:r>
+      <w:r>
+        <w:rPr>
+          <w:rFonts w:ascii="Arial" w:hAnsi="Arial" w:cs="Arial"/>
+          <w14:textOutline w14:w="9525" w14:cap="rnd" w14:cmpd="sng" w14:algn="ctr">
+            <w14:noFill/>
+            <w14:prstDash w14:val="solid"/>
+            <w14:bevel/>
+          </w14:textOutline>
+        </w:rPr>
+        <w:t xml:space="preserve">your spouse </w:t>
+      </w:r>
+      <w:r>
+        <w:rPr>
+          <w:rFonts w:ascii="Arial" w:hAnsi="Arial" w:cs="Arial"/>
+          <w14:textOutline w14:w="9525" w14:cap="rnd" w14:cmpd="sng" w14:algn="ctr">
+            <w14:noFill/>
+            <w14:prstDash w14:val="solid"/>
+            <w14:bevel/>
+          </w14:textOutline>
+        </w:rPr>
+        <w:t>or their attorney.</w:t>
       </w:r>
     </w:p>
     <w:p>
@@ -577,72 +1091,13 @@
         <w:rPr>
           <w:rFonts w:ascii="Arial" w:hAnsi="Arial" w:cs="Arial"/>
         </w:rPr>
-        <w:t xml:space="preserve">{{ </w:t>
-      </w:r>
-      <w:proofErr w:type="spellStart"/>
-      <w:r>
-        <w:rPr>
-          <w:rFonts w:ascii="Arial" w:hAnsi="Arial" w:cs="Arial"/>
-        </w:rPr>
-        <w:t>other_parties</w:t>
-      </w:r>
-      <w:proofErr w:type="spellEnd"/>
-      <w:r>
-        <w:rPr>
-          <w:rFonts w:ascii="Arial" w:hAnsi="Arial" w:cs="Arial"/>
-        </w:rPr>
-        <w:t xml:space="preserve"> }}</w:t>
-      </w:r>
-      <w:r>
-        <w:rPr>
-          <w:rFonts w:ascii="Arial" w:hAnsi="Arial" w:cs="Arial"/>
-        </w:rPr>
-        <w:t xml:space="preserve"> must get a copy of this form. Deliver a copy by hand, mail, or electronic filing.</w:t>
-      </w:r>
-    </w:p>
-    <w:p>
-      <w:pPr>
-        <w:pStyle w:val="NumberedList"/>
-        <w:rPr>
-          <w:rFonts w:ascii="Arial" w:hAnsi="Arial" w:cs="Arial"/>
-        </w:rPr>
-      </w:pPr>
-    </w:p>
-    <w:p>
-      <w:pPr>
-        <w:pStyle w:val="Heading2"/>
-      </w:pPr>
-      <w:r>
-        <w:t>What happens in the hearing?</w:t>
-      </w:r>
-    </w:p>
-    <w:p>
-      <w:r>
-        <w:t>The judge reads your complaint and your evidence. They may ask you questions.</w:t>
-      </w:r>
-    </w:p>
-    <w:p>
-      <w:r>
-        <w:rPr>
-          <w:b/>
-        </w:rPr>
-        <w:t xml:space="preserve">Tell</w:t>
-      </w:r>
-      <w:r>
-        <w:t xml:space="preserve"> the judge why you need a Complaint for Divorce. Talk about the facts that you wrote in your complaint. Tell the judge about any evidence that you have.</w:t>
-      </w:r>
-    </w:p>
-    <w:p>
-      <w:pPr>
-        <w:pStyle w:val="Heading2"/>
-      </w:pPr>
-      <w:r>
-        <w:t>What can the judge do?</w:t>
-      </w:r>
-    </w:p>
-    <w:p>
-      <w:r>
-        <w:t>At the hearing the judge can do 3 things:</w:t>
+        <w:t>{{ other_parties }}</w:t>
+      </w:r>
+      <w:r>
+        <w:rPr>
+          <w:rFonts w:ascii="Arial" w:hAnsi="Arial" w:cs="Arial"/>
+        </w:rPr>
+        <w:t>must get a copy of this form. Deliver a copy by hand, mail, or electronic filing.</w:t>
       </w:r>
     </w:p>
     <w:p>
@@ -650,7 +1105,7 @@
         <w:pStyle w:val="NumberedList"/>
         <w:numPr>
           <w:ilvl w:val="0"/>
-          <w:numId w:val="5"/>
+          <w:numId w:val="4"/>
         </w:numPr>
         <w:rPr>
           <w:rFonts w:ascii="Arial" w:hAnsi="Arial" w:cs="Arial"/>
@@ -660,143 +1115,146 @@
         <w:rPr>
           <w:rFonts w:ascii="Arial" w:hAnsi="Arial" w:cs="Arial"/>
         </w:rPr>
-        <w:t xml:space="preserve">. </w:t>
+        <w:t>If you are unsure how to properly serve a party you can get assistance through the Court Service Center.</w:t>
       </w:r>
     </w:p>
     <w:p>
       <w:pPr>
         <w:pStyle w:val="NumberedList"/>
-        <w:numPr>
-          <w:ilvl w:val="0"/>
-          <w:numId w:val="5"/>
-        </w:numPr>
-        <w:rPr>
-          <w:rFonts w:ascii="Arial" w:hAnsi="Arial" w:cs="Arial"/>
-        </w:rPr>
-      </w:pPr>
-      <w:r>
-        <w:rPr>
-          <w:rFonts w:ascii="Arial" w:hAnsi="Arial" w:cs="Arial"/>
-        </w:rPr>
-        <w:t>.</w:t>
-      </w:r>
-      <w:bookmarkStart w:id="3" w:name="_eim2ht2zskaf"/>
-      <w:bookmarkEnd w:id="3"/>
-    </w:p>
-    <w:p>
-      <w:pPr>
-        <w:pStyle w:val="NumberedList"/>
-        <w:numPr>
-          <w:ilvl w:val="0"/>
-          <w:numId w:val="5"/>
-        </w:numPr>
-        <w:rPr>
-          <w:rFonts w:ascii="Arial" w:hAnsi="Arial" w:cs="Arial"/>
-        </w:rPr>
-      </w:pPr>
-      <w:r>
-        <w:rPr>
-          <w:rFonts w:ascii="Arial" w:hAnsi="Arial" w:cs="Arial"/>
-        </w:rPr>
-        <w:t>.</w:t>
-      </w:r>
+        <w:rPr>
+          <w:rFonts w:ascii="Arial" w:hAnsi="Arial" w:cs="Arial"/>
+        </w:rPr>
+      </w:pPr>
     </w:p>
     <w:p>
       <w:pPr>
         <w:pStyle w:val="Heading2"/>
-      </w:pPr>
-      <w:r>
-        <w:t>What happens if the judge makes the order?</w:t>
-      </w:r>
-    </w:p>
-    <w:p>
-      <w:r>
-        <w:t>If the judge decides to grant your order, they:</w:t>
-      </w:r>
-    </w:p>
-    <w:p>
-      <w:pPr>
-        <w:pStyle w:val="NumberedList"/>
-        <w:numPr>
-          <w:ilvl w:val="0"/>
-          <w:numId w:val="6"/>
-        </w:numPr>
-        <w:rPr>
-          <w:rFonts w:ascii="Arial" w:hAnsi="Arial" w:cs="Arial"/>
-        </w:rPr>
-      </w:pPr>
-      <w:r>
-        <w:rPr>
-          <w:rFonts w:ascii="Arial" w:hAnsi="Arial" w:cs="Arial"/>
-        </w:rPr>
-        <w:t>.</w:t>
-      </w:r>
-    </w:p>
-    <w:p>
-      <w:pPr>
-        <w:pStyle w:val="NumberedList"/>
-        <w:numPr>
-          <w:ilvl w:val="0"/>
-          <w:numId w:val="6"/>
-        </w:numPr>
-        <w:rPr>
-          <w:rFonts w:ascii="Arial" w:hAnsi="Arial" w:cs="Arial"/>
-        </w:rPr>
-      </w:pPr>
-      <w:r>
-        <w:rPr>
-          <w:rFonts w:ascii="Arial" w:hAnsi="Arial" w:cs="Arial"/>
-        </w:rPr>
-        <w:t>.</w:t>
-      </w:r>
-    </w:p>
-    <w:p>
-      <w:pPr>
-        <w:pStyle w:val="NumberedList"/>
-        <w:numPr>
-          <w:ilvl w:val="0"/>
-          <w:numId w:val="6"/>
-        </w:numPr>
-        <w:rPr>
-          <w:rFonts w:ascii="Arial" w:hAnsi="Arial" w:cs="Arial"/>
-        </w:rPr>
-      </w:pPr>
-      <w:r>
-        <w:rPr>
-          <w:rFonts w:ascii="Arial" w:hAnsi="Arial" w:cs="Arial"/>
-        </w:rPr>
-        <w:t xml:space="preserve">. </w:t>
-      </w:r>
-    </w:p>
-    <w:p>
-      <w:pPr>
-        <w:rPr>
-          <w:b/>
-        </w:rPr>
-      </w:pPr>
-    </w:p>
-    <w:p>
-      <w:pPr>
-        <w:pStyle w:val="FrameContents"/>
-        <w:rPr>
-          <w:rFonts w:ascii="Arial" w:hAnsi="Arial" w:cs="Arial"/>
-        </w:rPr>
-      </w:pPr>
-      <w:r>
-        <w:rPr>
-          <w:rFonts w:ascii="Arial" w:hAnsi="Arial" w:cs="Arial"/>
-          <w:b/>
-        </w:rPr>
-        <w:t xml:space="preserve">Read </w:t>
-      </w:r>
-      <w:r>
-        <w:rPr>
-          <w:rFonts w:ascii="Arial" w:hAnsi="Arial" w:cs="Arial"/>
-        </w:rPr>
-        <w:t>the order as soon as you get it. Call the court to fix any mistakes. You may need to go back in front of the judge to get the order corrected.</w:t>
-      </w:r>
-    </w:p>
-    <w:p/>
+        <w:rPr>
+          <w:rFonts w:cs="Arial"/>
+        </w:rPr>
+      </w:pPr>
+      <w:r>
+        <w:rPr>
+          <w:rFonts w:cs="Arial"/>
+        </w:rPr>
+        <w:t>Need additional help</w:t>
+      </w:r>
+      <w:r>
+        <w:rPr>
+          <w:rFonts w:cs="Arial"/>
+        </w:rPr>
+        <w:t>?</w:t>
+      </w:r>
+    </w:p>
+    <w:p>
+      <w:pPr>
+        <w:rPr>
+          <w:rFonts w:cs="Arial"/>
+        </w:rPr>
+      </w:pPr>
+      <w:r>
+        <w:rPr>
+          <w:rFonts w:cs="Arial"/>
+        </w:rPr>
+        <w:t>There is a variety of resources available to you in Massachusetts depending on your income and legal status in the case.</w:t>
+      </w:r>
+    </w:p>
+    <w:p>
+      <w:pPr>
+        <w:rPr>
+          <w:rFonts w:cs="Arial"/>
+        </w:rPr>
+      </w:pPr>
+      <w:r>
+        <w:rPr>
+          <w:rFonts w:cs="Arial"/>
+        </w:rPr>
+        <w:t xml:space="preserve">If you are representing yourself because you do not have an attorney, the Court Service Center is available to help you in some ways. They can be reached through Zoom or in-person visits. Consult </w:t>
+      </w:r>
+      <w:hyperlink r:id="rId12" w:history="1">
+        <w:r>
+          <w:rPr>
+            <w:rStyle w:val="Hyperlink"/>
+            <w:rFonts w:cs="Arial"/>
+          </w:rPr>
+          <w:t>their website</w:t>
+        </w:r>
+      </w:hyperlink>
+      <w:r>
+        <w:rPr>
+          <w:rFonts w:cs="Arial"/>
+        </w:rPr>
+        <w:t xml:space="preserve"> for more information on current hours. </w:t>
+      </w:r>
+    </w:p>
+    <w:p>
+      <w:pPr>
+        <w:rPr>
+          <w:rFonts w:cs="Arial"/>
+        </w:rPr>
+      </w:pPr>
+      <w:r>
+        <w:rPr>
+          <w:rFonts w:cs="Arial"/>
+        </w:rPr>
+        <w:t xml:space="preserve">Depending on your income and location there may be a legal aid group that can provide you with some level of assistance in this process. Consult the </w:t>
+      </w:r>
+      <w:hyperlink r:id="rId13" w:history="1">
+        <w:r>
+          <w:rPr>
+            <w:rStyle w:val="Hyperlink"/>
+            <w:rFonts w:cs="Arial"/>
+          </w:rPr>
+          <w:t>Massachusetts Legal Resource Finder</w:t>
+        </w:r>
+      </w:hyperlink>
+      <w:r>
+        <w:rPr>
+          <w:rFonts w:cs="Arial"/>
+        </w:rPr>
+        <w:t xml:space="preserve"> to find more specific groups that can assist you. </w:t>
+      </w:r>
+    </w:p>
+    <w:p>
+      <w:pPr>
+        <w:rPr>
+          <w:rFonts w:cs="Arial"/>
+        </w:rPr>
+      </w:pPr>
+      <w:r>
+        <w:rPr>
+          <w:rFonts w:cs="Arial"/>
+        </w:rPr>
+        <w:t xml:space="preserve">Call the </w:t>
+      </w:r>
+      <w:r>
+        <w:rPr>
+          <w:rFonts w:cs="Arial"/>
+        </w:rPr>
+        <w:t xml:space="preserve">CLERK </w:t>
+      </w:r>
+      <w:r>
+        <w:rPr>
+          <w:rFonts w:cs="Arial"/>
+        </w:rPr>
+        <w:t xml:space="preserve">to determine any information specific to their courthouse. </w:t>
+      </w:r>
+    </w:p>
+    <w:p>
+      <w:pPr>
+        <w:pStyle w:val="Heading2"/>
+        <w:rPr>
+          <w:rFonts w:cs="Arial"/>
+        </w:rPr>
+      </w:pPr>
+    </w:p>
+    <w:p>
+      <w:pPr>
+        <w:rPr>
+          <w:rFonts w:cs="Arial"/>
+        </w:rPr>
+      </w:pPr>
+    </w:p>
     <w:sectPr>
       <w:type w:val="continuous"/>
       <w:pgSz w:w="12240" w:h="15840"/>
@@ -809,7 +1267,7 @@
 </file>
 
 <file path=word/endnotes.xml><?xml version="1.0" encoding="utf-8"?>
-<w:endnotes xmlns:wpc="http://schemas.microsoft.com/office/word/2010/wordprocessingCanvas" xmlns:cx="http://schemas.microsoft.com/office/drawing/2014/chartex" xmlns:cx1="http://schemas.microsoft.com/office/drawing/2015/9/8/chartex" xmlns:cx2="http://schemas.microsoft.com/office/drawing/2015/10/21/chartex" xmlns:cx3="http://schemas.microsoft.com/office/drawing/2016/5/9/chartex" xmlns:cx4="http://schemas.microsoft.com/office/drawing/2016/5/10/chartex" xmlns:cx5="http://schemas.microsoft.com/office/drawing/2016/5/11/chartex" xmlns:cx6="http://schemas.microsoft.com/office/drawing/2016/5/12/chartex" xmlns:cx7="http://schemas.microsoft.com/office/drawing/2016/5/13/chartex" xmlns:cx8="http://schemas.microsoft.com/office/drawing/2016/5/14/chartex" xmlns:mc="http://schemas.openxmlformats.org/markup-compatibility/2006" xmlns:aink="http://schemas.microsoft.com/office/drawing/2016/ink" xmlns:am3d="http://schemas.microsoft.com/office/drawing/2017/model3d" xmlns:o="urn:schemas-microsoft-com:office:office" xmlns:r="http://schemas.openxmlformats.org/officeDocument/2006/relationships" xmlns:m="http://schemas.openxmlformats.org/officeDocument/2006/math" xmlns:v="urn:schemas-microsoft-com:vml" xmlns:wp14="http://schemas.microsoft.com/office/word/2010/wordprocessingDrawing" xmlns:wp="http://schemas.openxmlformats.org/drawingml/2006/wordprocessingDrawing" xmlns:w10="urn:schemas-microsoft-com:office:word" xmlns:w="http://schemas.openxmlformats.org/wordprocessingml/2006/main" xmlns:w14="http://schemas.microsoft.com/office/word/2010/wordml" xmlns:w15="http://schemas.microsoft.com/office/word/2012/wordml" xmlns:w16cid="http://schemas.microsoft.com/office/word/2016/wordml/cid" xmlns:w16se="http://schemas.microsoft.com/office/word/2015/wordml/symex" xmlns:wpg="http://schemas.microsoft.com/office/word/2010/wordprocessingGroup" xmlns:wpi="http://schemas.microsoft.com/office/word/2010/wordprocessingInk" xmlns:wne="http://schemas.microsoft.com/office/word/2006/wordml" xmlns:wps="http://schemas.microsoft.com/office/word/2010/wordprocessingShape" mc:Ignorable="w14 w15 w16se w16cid wp14">
+<w:endnotes xmlns:wpc="http://schemas.microsoft.com/office/word/2010/wordprocessingCanvas" xmlns:cx="http://schemas.microsoft.com/office/drawing/2014/chartex" xmlns:cx1="http://schemas.microsoft.com/office/drawing/2015/9/8/chartex" xmlns:cx2="http://schemas.microsoft.com/office/drawing/2015/10/21/chartex" xmlns:cx3="http://schemas.microsoft.com/office/drawing/2016/5/9/chartex" xmlns:cx4="http://schemas.microsoft.com/office/drawing/2016/5/10/chartex" xmlns:cx5="http://schemas.microsoft.com/office/drawing/2016/5/11/chartex" xmlns:cx6="http://schemas.microsoft.com/office/drawing/2016/5/12/chartex" xmlns:cx7="http://schemas.microsoft.com/office/drawing/2016/5/13/chartex" xmlns:cx8="http://schemas.microsoft.com/office/drawing/2016/5/14/chartex" xmlns:mc="http://schemas.openxmlformats.org/markup-compatibility/2006" xmlns:aink="http://schemas.microsoft.com/office/drawing/2016/ink" xmlns:am3d="http://schemas.microsoft.com/office/drawing/2017/model3d" xmlns:o="urn:schemas-microsoft-com:office:office" xmlns:oel="http://schemas.microsoft.com/office/2019/extlst" xmlns:r="http://schemas.openxmlformats.org/officeDocument/2006/relationships" xmlns:m="http://schemas.openxmlformats.org/officeDocument/2006/math" xmlns:v="urn:schemas-microsoft-com:vml" xmlns:wp14="http://schemas.microsoft.com/office/word/2010/wordprocessingDrawing" xmlns:wp="http://schemas.openxmlformats.org/drawingml/2006/wordprocessingDrawing" xmlns:w10="urn:schemas-microsoft-com:office:word" xmlns:w="http://schemas.openxmlformats.org/wordprocessingml/2006/main" xmlns:w14="http://schemas.microsoft.com/office/word/2010/wordml" xmlns:w15="http://schemas.microsoft.com/office/word/2012/wordml" xmlns:w16cex="http://schemas.microsoft.com/office/word/2018/wordml/cex" xmlns:w16cid="http://schemas.microsoft.com/office/word/2016/wordml/cid" xmlns:w16="http://schemas.microsoft.com/office/word/2018/wordml" xmlns:w16du="http://schemas.microsoft.com/office/word/2023/wordml/word16du" xmlns:w16sdtdh="http://schemas.microsoft.com/office/word/2020/wordml/sdtdatahash" xmlns:w16se="http://schemas.microsoft.com/office/word/2015/wordml/symex" xmlns:wpg="http://schemas.microsoft.com/office/word/2010/wordprocessingGroup" xmlns:wpi="http://schemas.microsoft.com/office/word/2010/wordprocessingInk" xmlns:wne="http://schemas.microsoft.com/office/word/2006/wordml" xmlns:wps="http://schemas.microsoft.com/office/word/2010/wordprocessingShape" mc:Ignorable="w14 w15 w16se w16cid w16 w16cex w16sdtdh wp14">
   <w:endnote w:type="separator" w:id="-1">
     <w:p>
       <w:pPr>
@@ -834,17 +1292,7 @@
 </file>
 
 <file path=word/footer1.xml><?xml version="1.0" encoding="utf-8"?>
-<w:ftr xmlns:wpc="http://schemas.microsoft.com/office/word/2010/wordprocessingCanvas" xmlns:cx="http://schemas.microsoft.com/office/drawing/2014/chartex" xmlns:cx1="http://schemas.microsoft.com/office/drawing/2015/9/8/chartex" xmlns:cx2="http://schemas.microsoft.com/office/drawing/2015/10/21/chartex" xmlns:cx3="http://schemas.microsoft.com/office/drawing/2016/5/9/chartex" xmlns:cx4="http://schemas.microsoft.com/office/drawing/2016/5/10/chartex" xmlns:cx5="http://schemas.microsoft.com/office/drawing/2016/5/11/chartex" xmlns:cx6="http://schemas.microsoft.com/office/drawing/2016/5/12/chartex" xmlns:cx7="http://schemas.microsoft.com/office/drawing/2016/5/13/chartex" xmlns:cx8="http://schemas.microsoft.com/office/drawing/2016/5/14/chartex" xmlns:mc="http://schemas.openxmlformats.org/markup-compatibility/2006" xmlns:aink="http://schemas.microsoft.com/office/drawing/2016/ink" xmlns:am3d="http://schemas.microsoft.com/office/drawing/2017/model3d" xmlns:o="urn:schemas-microsoft-com:office:office" xmlns:r="http://schemas.openxmlformats.org/officeDocument/2006/relationships" xmlns:m="http://schemas.openxmlformats.org/officeDocument/2006/math" xmlns:v="urn:schemas-microsoft-com:vml" xmlns:wp14="http://schemas.microsoft.com/office/word/2010/wordprocessingDrawing" xmlns:wp="http://schemas.openxmlformats.org/drawingml/2006/wordprocessingDrawing" xmlns:w10="urn:schemas-microsoft-com:office:word" xmlns:w="http://schemas.openxmlformats.org/wordprocessingml/2006/main" xmlns:w14="http://schemas.microsoft.com/office/word/2010/wordml" xmlns:w15="http://schemas.microsoft.com/office/word/2012/wordml" xmlns:w16cid="http://schemas.microsoft.com/office/word/2016/wordml/cid" xmlns:w16se="http://schemas.microsoft.com/office/word/2015/wordml/symex" xmlns:wpg="http://schemas.microsoft.com/office/word/2010/wordprocessingGroup" xmlns:wpi="http://schemas.microsoft.com/office/word/2010/wordprocessingInk" xmlns:wne="http://schemas.microsoft.com/office/word/2006/wordml" xmlns:wps="http://schemas.microsoft.com/office/word/2010/wordprocessingShape" mc:Ignorable="w14 w15 w16se w16cid wp14">
-  <w:p>
-    <w:pPr>
-      <w:pStyle w:val="Footer"/>
-    </w:pPr>
-  </w:p>
-</w:ftr>
-</file>
-
-<file path=word/footer2.xml><?xml version="1.0" encoding="utf-8"?>
-<w:ftr xmlns:wpc="http://schemas.microsoft.com/office/word/2010/wordprocessingCanvas" xmlns:cx="http://schemas.microsoft.com/office/drawing/2014/chartex" xmlns:cx1="http://schemas.microsoft.com/office/drawing/2015/9/8/chartex" xmlns:cx2="http://schemas.microsoft.com/office/drawing/2015/10/21/chartex" xmlns:cx3="http://schemas.microsoft.com/office/drawing/2016/5/9/chartex" xmlns:cx4="http://schemas.microsoft.com/office/drawing/2016/5/10/chartex" xmlns:cx5="http://schemas.microsoft.com/office/drawing/2016/5/11/chartex" xmlns:cx6="http://schemas.microsoft.com/office/drawing/2016/5/12/chartex" xmlns:cx7="http://schemas.microsoft.com/office/drawing/2016/5/13/chartex" xmlns:cx8="http://schemas.microsoft.com/office/drawing/2016/5/14/chartex" xmlns:mc="http://schemas.openxmlformats.org/markup-compatibility/2006" xmlns:aink="http://schemas.microsoft.com/office/drawing/2016/ink" xmlns:am3d="http://schemas.microsoft.com/office/drawing/2017/model3d" xmlns:o="urn:schemas-microsoft-com:office:office" xmlns:r="http://schemas.openxmlformats.org/officeDocument/2006/relationships" xmlns:m="http://schemas.openxmlformats.org/officeDocument/2006/math" xmlns:v="urn:schemas-microsoft-com:vml" xmlns:wp14="http://schemas.microsoft.com/office/word/2010/wordprocessingDrawing" xmlns:wp="http://schemas.openxmlformats.org/drawingml/2006/wordprocessingDrawing" xmlns:w10="urn:schemas-microsoft-com:office:word" xmlns:w="http://schemas.openxmlformats.org/wordprocessingml/2006/main" xmlns:w14="http://schemas.microsoft.com/office/word/2010/wordml" xmlns:w15="http://schemas.microsoft.com/office/word/2012/wordml" xmlns:w16cid="http://schemas.microsoft.com/office/word/2016/wordml/cid" xmlns:w16se="http://schemas.microsoft.com/office/word/2015/wordml/symex" xmlns:wpg="http://schemas.microsoft.com/office/word/2010/wordprocessingGroup" xmlns:wpi="http://schemas.microsoft.com/office/word/2010/wordprocessingInk" xmlns:wne="http://schemas.microsoft.com/office/word/2006/wordml" xmlns:wps="http://schemas.microsoft.com/office/word/2010/wordprocessingShape" mc:Ignorable="w14 w15 w16se w16cid wp14">
+<w:ftr xmlns:wpc="http://schemas.microsoft.com/office/word/2010/wordprocessingCanvas" xmlns:cx="http://schemas.microsoft.com/office/drawing/2014/chartex" xmlns:cx1="http://schemas.microsoft.com/office/drawing/2015/9/8/chartex" xmlns:cx2="http://schemas.microsoft.com/office/drawing/2015/10/21/chartex" xmlns:cx3="http://schemas.microsoft.com/office/drawing/2016/5/9/chartex" xmlns:cx4="http://schemas.microsoft.com/office/drawing/2016/5/10/chartex" xmlns:cx5="http://schemas.microsoft.com/office/drawing/2016/5/11/chartex" xmlns:cx6="http://schemas.microsoft.com/office/drawing/2016/5/12/chartex" xmlns:cx7="http://schemas.microsoft.com/office/drawing/2016/5/13/chartex" xmlns:cx8="http://schemas.microsoft.com/office/drawing/2016/5/14/chartex" xmlns:mc="http://schemas.openxmlformats.org/markup-compatibility/2006" xmlns:aink="http://schemas.microsoft.com/office/drawing/2016/ink" xmlns:am3d="http://schemas.microsoft.com/office/drawing/2017/model3d" xmlns:o="urn:schemas-microsoft-com:office:office" xmlns:oel="http://schemas.microsoft.com/office/2019/extlst" xmlns:r="http://schemas.openxmlformats.org/officeDocument/2006/relationships" xmlns:m="http://schemas.openxmlformats.org/officeDocument/2006/math" xmlns:v="urn:schemas-microsoft-com:vml" xmlns:wp14="http://schemas.microsoft.com/office/word/2010/wordprocessingDrawing" xmlns:wp="http://schemas.openxmlformats.org/drawingml/2006/wordprocessingDrawing" xmlns:w10="urn:schemas-microsoft-com:office:word" xmlns:w="http://schemas.openxmlformats.org/wordprocessingml/2006/main" xmlns:w14="http://schemas.microsoft.com/office/word/2010/wordml" xmlns:w15="http://schemas.microsoft.com/office/word/2012/wordml" xmlns:w16cex="http://schemas.microsoft.com/office/word/2018/wordml/cex" xmlns:w16cid="http://schemas.microsoft.com/office/word/2016/wordml/cid" xmlns:w16="http://schemas.microsoft.com/office/word/2018/wordml" xmlns:w16du="http://schemas.microsoft.com/office/word/2023/wordml/word16du" xmlns:w16sdtdh="http://schemas.microsoft.com/office/word/2020/wordml/sdtdatahash" xmlns:w16se="http://schemas.microsoft.com/office/word/2015/wordml/symex" xmlns:wpg="http://schemas.microsoft.com/office/word/2010/wordprocessingGroup" xmlns:wpi="http://schemas.microsoft.com/office/word/2010/wordprocessingInk" xmlns:wne="http://schemas.microsoft.com/office/word/2006/wordml" xmlns:wps="http://schemas.microsoft.com/office/word/2010/wordprocessingShape" mc:Ignorable="w14 w15 w16se w16cid w16 w16cex w16sdtdh wp14">
   <w:p>
     <w:pPr>
       <w:pStyle w:val="Footer"/>
@@ -856,7 +1304,7 @@
       <mc:AlternateContent>
         <mc:Choice Requires="wps">
           <w:drawing>
-            <wp:inline distT="0" distB="0" distL="0" distR="0" wp14:anchorId="6E0D32D0" wp14:editId="0B633985">
+            <wp:inline distT="0" distB="0" distL="0" distR="0" wp14:anchorId="21D41819" wp14:editId="60AD38A5">
               <wp:extent cx="6855460" cy="806450"/>
               <wp:effectExtent l="0" t="0" r="21590" b="12700"/>
               <wp:docPr id="1" name="Rounded Rectangle 6"/>
@@ -921,25 +1369,7 @@
                               <w:color w:val="000000" w:themeColor="text1"/>
                               <w:sz w:val="22"/>
                             </w:rPr>
-                            <w:t xml:space="preserve">Find out more about what to </w:t>
-                          </w:r>
-                          <w:proofErr w:type="gramStart"/>
-                          <w:r>
-                            <w:rPr>
-                              <w:rFonts w:ascii="Arial" w:hAnsi="Arial" w:cs="Arial"/>
-                              <w:color w:val="000000" w:themeColor="text1"/>
-                              <w:sz w:val="22"/>
-                            </w:rPr>
-                            <w:t>do :</w:t>
-                          </w:r>
-                          <w:proofErr w:type="gramEnd"/>
-                          <w:r>
-                            <w:rPr>
-                              <w:rFonts w:ascii="Arial" w:hAnsi="Arial" w:cs="Arial"/>
-                              <w:color w:val="000000" w:themeColor="text1"/>
-                              <w:sz w:val="22"/>
-                            </w:rPr>
-                            <w:t xml:space="preserve"> </w:t>
+                            <w:t xml:space="preserve">Find out more about what to do : </w:t>
                           </w:r>
                         </w:p>
                         <w:p/>
@@ -959,7 +1389,7 @@
         </mc:Choice>
         <mc:Fallback>
           <w:pict>
-            <v:roundrect w14:anchorId="6E0D32D0" id="Rounded Rectangle 6" o:spid="_x0000_s1026" style="width:539.8pt;height:63.5pt;visibility:visible;mso-wrap-style:square;mso-left-percent:-10001;mso-top-percent:-10001;mso-position-horizontal:absolute;mso-position-horizontal-relative:char;mso-position-vertical:absolute;mso-position-vertical-relative:line;mso-left-percent:-10001;mso-top-percent:-10001;v-text-anchor:middle" arcsize="10923f" o:gfxdata="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" fillcolor="#f2f2f2 [3052]" strokecolor="#bfbfbf [2412]" strokeweight=".18mm">
+            <v:roundrect w14:anchorId="21D41819" id="Rounded Rectangle 6" o:spid="_x0000_s1026" style="width:539.8pt;height:63.5pt;visibility:visible;mso-wrap-style:square;mso-left-percent:-10001;mso-top-percent:-10001;mso-position-horizontal:absolute;mso-position-horizontal-relative:char;mso-position-vertical:absolute;mso-position-vertical-relative:line;mso-left-percent:-10001;mso-top-percent:-10001;v-text-anchor:middle" arcsize="10923f" o:gfxdata="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" fillcolor="#f2f2f2 [3052]" strokecolor="#bfbfbf [2412]" strokeweight=".18mm">
               <v:stroke joinstyle="miter"/>
               <v:textbox inset="14.4pt,14.4pt,14.4pt,14.4pt">
                 <w:txbxContent>
@@ -977,25 +1407,7 @@
                         <w:color w:val="000000" w:themeColor="text1"/>
                         <w:sz w:val="22"/>
                       </w:rPr>
-                      <w:t xml:space="preserve">Find out more about what to </w:t>
-                    </w:r>
-                    <w:proofErr w:type="gramStart"/>
-                    <w:r>
-                      <w:rPr>
-                        <w:rFonts w:ascii="Arial" w:hAnsi="Arial" w:cs="Arial"/>
-                        <w:color w:val="000000" w:themeColor="text1"/>
-                        <w:sz w:val="22"/>
-                      </w:rPr>
-                      <w:t>do :</w:t>
-                    </w:r>
-                    <w:proofErr w:type="gramEnd"/>
-                    <w:r>
-                      <w:rPr>
-                        <w:rFonts w:ascii="Arial" w:hAnsi="Arial" w:cs="Arial"/>
-                        <w:color w:val="000000" w:themeColor="text1"/>
-                        <w:sz w:val="22"/>
-                      </w:rPr>
-                      <w:t xml:space="preserve"> </w:t>
+                      <w:t xml:space="preserve">Find out more about what to do : </w:t>
                     </w:r>
                   </w:p>
                   <w:p/>
@@ -1011,8 +1423,8 @@
 </w:ftr>
 </file>
 
-<file path=word/footer3.xml><?xml version="1.0" encoding="utf-8"?>
-<w:ftr xmlns:wpc="http://schemas.microsoft.com/office/word/2010/wordprocessingCanvas" xmlns:cx="http://schemas.microsoft.com/office/drawing/2014/chartex" xmlns:cx1="http://schemas.microsoft.com/office/drawing/2015/9/8/chartex" xmlns:cx2="http://schemas.microsoft.com/office/drawing/2015/10/21/chartex" xmlns:cx3="http://schemas.microsoft.com/office/drawing/2016/5/9/chartex" xmlns:cx4="http://schemas.microsoft.com/office/drawing/2016/5/10/chartex" xmlns:cx5="http://schemas.microsoft.com/office/drawing/2016/5/11/chartex" xmlns:cx6="http://schemas.microsoft.com/office/drawing/2016/5/12/chartex" xmlns:cx7="http://schemas.microsoft.com/office/drawing/2016/5/13/chartex" xmlns:cx8="http://schemas.microsoft.com/office/drawing/2016/5/14/chartex" xmlns:mc="http://schemas.openxmlformats.org/markup-compatibility/2006" xmlns:aink="http://schemas.microsoft.com/office/drawing/2016/ink" xmlns:am3d="http://schemas.microsoft.com/office/drawing/2017/model3d" xmlns:o="urn:schemas-microsoft-com:office:office" xmlns:r="http://schemas.openxmlformats.org/officeDocument/2006/relationships" xmlns:m="http://schemas.openxmlformats.org/officeDocument/2006/math" xmlns:v="urn:schemas-microsoft-com:vml" xmlns:wp14="http://schemas.microsoft.com/office/word/2010/wordprocessingDrawing" xmlns:wp="http://schemas.openxmlformats.org/drawingml/2006/wordprocessingDrawing" xmlns:w10="urn:schemas-microsoft-com:office:word" xmlns:w="http://schemas.openxmlformats.org/wordprocessingml/2006/main" xmlns:w14="http://schemas.microsoft.com/office/word/2010/wordml" xmlns:w15="http://schemas.microsoft.com/office/word/2012/wordml" xmlns:w16cid="http://schemas.microsoft.com/office/word/2016/wordml/cid" xmlns:w16se="http://schemas.microsoft.com/office/word/2015/wordml/symex" xmlns:wpg="http://schemas.microsoft.com/office/word/2010/wordprocessingGroup" xmlns:wpi="http://schemas.microsoft.com/office/word/2010/wordprocessingInk" xmlns:wne="http://schemas.microsoft.com/office/word/2006/wordml" xmlns:wps="http://schemas.microsoft.com/office/word/2010/wordprocessingShape" mc:Ignorable="w14 w15 w16se w16cid wp14">
+<file path=word/footer2.xml><?xml version="1.0" encoding="utf-8"?>
+<w:ftr xmlns:wpc="http://schemas.microsoft.com/office/word/2010/wordprocessingCanvas" xmlns:cx="http://schemas.microsoft.com/office/drawing/2014/chartex" xmlns:cx1="http://schemas.microsoft.com/office/drawing/2015/9/8/chartex" xmlns:cx2="http://schemas.microsoft.com/office/drawing/2015/10/21/chartex" xmlns:cx3="http://schemas.microsoft.com/office/drawing/2016/5/9/chartex" xmlns:cx4="http://schemas.microsoft.com/office/drawing/2016/5/10/chartex" xmlns:cx5="http://schemas.microsoft.com/office/drawing/2016/5/11/chartex" xmlns:cx6="http://schemas.microsoft.com/office/drawing/2016/5/12/chartex" xmlns:cx7="http://schemas.microsoft.com/office/drawing/2016/5/13/chartex" xmlns:cx8="http://schemas.microsoft.com/office/drawing/2016/5/14/chartex" xmlns:mc="http://schemas.openxmlformats.org/markup-compatibility/2006" xmlns:aink="http://schemas.microsoft.com/office/drawing/2016/ink" xmlns:am3d="http://schemas.microsoft.com/office/drawing/2017/model3d" xmlns:o="urn:schemas-microsoft-com:office:office" xmlns:oel="http://schemas.microsoft.com/office/2019/extlst" xmlns:r="http://schemas.openxmlformats.org/officeDocument/2006/relationships" xmlns:m="http://schemas.openxmlformats.org/officeDocument/2006/math" xmlns:v="urn:schemas-microsoft-com:vml" xmlns:wp14="http://schemas.microsoft.com/office/word/2010/wordprocessingDrawing" xmlns:wp="http://schemas.openxmlformats.org/drawingml/2006/wordprocessingDrawing" xmlns:w10="urn:schemas-microsoft-com:office:word" xmlns:w="http://schemas.openxmlformats.org/wordprocessingml/2006/main" xmlns:w14="http://schemas.microsoft.com/office/word/2010/wordml" xmlns:w15="http://schemas.microsoft.com/office/word/2012/wordml" xmlns:w16cex="http://schemas.microsoft.com/office/word/2018/wordml/cex" xmlns:w16cid="http://schemas.microsoft.com/office/word/2016/wordml/cid" xmlns:w16="http://schemas.microsoft.com/office/word/2018/wordml" xmlns:w16du="http://schemas.microsoft.com/office/word/2023/wordml/word16du" xmlns:w16sdtdh="http://schemas.microsoft.com/office/word/2020/wordml/sdtdatahash" xmlns:w16se="http://schemas.microsoft.com/office/word/2015/wordml/symex" xmlns:wpg="http://schemas.microsoft.com/office/word/2010/wordprocessingGroup" xmlns:wpi="http://schemas.microsoft.com/office/word/2010/wordprocessingInk" xmlns:wne="http://schemas.microsoft.com/office/word/2006/wordml" xmlns:wps="http://schemas.microsoft.com/office/word/2010/wordprocessingShape" mc:Ignorable="w14 w15 w16se w16cid w16 w16cex w16sdtdh wp14">
   <w:p>
     <w:pPr>
       <w:pStyle w:val="Footer"/>
@@ -1024,7 +1436,7 @@
       <mc:AlternateContent>
         <mc:Choice Requires="wps">
           <w:drawing>
-            <wp:inline distT="0" distB="0" distL="0" distR="0" wp14:anchorId="6E0D32D0" wp14:editId="0B633985">
+            <wp:inline distT="0" distB="0" distL="0" distR="0" wp14:anchorId="7062E94E" wp14:editId="1D9D4D99">
               <wp:extent cx="6855460" cy="806450"/>
               <wp:effectExtent l="0" t="0" r="21590" b="12700"/>
               <wp:docPr id="2" name="Rounded Rectangle 6"/>
@@ -1090,10 +1502,16 @@
                               <w:color w:val="000000" w:themeColor="text1"/>
                               <w:sz w:val="22"/>
                             </w:rPr>
-                            <w:t xml:space="preserve">Find out more about what to do : </w:t>
+                            <w:t xml:space="preserve">Find out more about what to do: </w:t>
                           </w:r>
-                          <w:bookmarkStart w:id="0" w:name="_GoBack"/>
-                          <w:bookmarkEnd w:id="0"/>
+                          <w:r>
+                            <w:rPr>
+                              <w:rFonts w:ascii="Arial" w:hAnsi="Arial" w:cs="Arial"/>
+                              <w:color w:val="000000" w:themeColor="text1"/>
+                              <w:sz w:val="22"/>
+                            </w:rPr>
+                            <w:t>https://www.mass.gov/guides/get-a-no-fault-1b-divorce</w:t>
+                          </w:r>
                         </w:p>
                         <w:p/>
                       </w:txbxContent>
@@ -1112,7 +1530,7 @@
         </mc:Choice>
         <mc:Fallback>
           <w:pict>
-            <v:roundrect w14:anchorId="6E0D32D0" id="_x0000_s1027" style="width:539.8pt;height:63.5pt;visibility:visible;mso-wrap-style:square;mso-left-percent:-10001;mso-top-percent:-10001;mso-position-horizontal:absolute;mso-position-horizontal-relative:char;mso-position-vertical:absolute;mso-position-vertical-relative:line;mso-left-percent:-10001;mso-top-percent:-10001;v-text-anchor:middle" arcsize="10923f" o:gfxdata="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" fillcolor="#f2f2f2 [3052]" strokecolor="#bfbfbf [2412]" strokeweight=".18mm">
+            <v:roundrect w14:anchorId="7062E94E" id="_x0000_s1027" style="width:539.8pt;height:63.5pt;visibility:visible;mso-wrap-style:square;mso-left-percent:-10001;mso-top-percent:-10001;mso-position-horizontal:absolute;mso-position-horizontal-relative:char;mso-position-vertical:absolute;mso-position-vertical-relative:line;mso-left-percent:-10001;mso-top-percent:-10001;v-text-anchor:middle" arcsize="10923f" o:gfxdata="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" fillcolor="#f2f2f2 [3052]" strokecolor="#bfbfbf [2412]" strokeweight=".18mm">
               <v:stroke joinstyle="miter"/>
               <v:textbox inset="14.4pt,14.4pt,14.4pt,14.4pt">
                 <w:txbxContent>
@@ -1131,10 +1549,16 @@
                         <w:color w:val="000000" w:themeColor="text1"/>
                         <w:sz w:val="22"/>
                       </w:rPr>
-                      <w:t xml:space="preserve">Find out more about what to do : </w:t>
+                      <w:t xml:space="preserve">Find out more about what to do: </w:t>
                     </w:r>
-                    <w:bookmarkStart w:id="1" w:name="_GoBack"/>
-                    <w:bookmarkEnd w:id="1"/>
+                    <w:r>
+                      <w:rPr>
+                        <w:rFonts w:ascii="Arial" w:hAnsi="Arial" w:cs="Arial"/>
+                        <w:color w:val="000000" w:themeColor="text1"/>
+                        <w:sz w:val="22"/>
+                      </w:rPr>
+                      <w:t>https://www.mass.gov/guides/get-a-no-fault-1b-divorce</w:t>
+                    </w:r>
                   </w:p>
                   <w:p/>
                 </w:txbxContent>
@@ -1150,7 +1574,7 @@
 </file>
 
 <file path=word/footnotes.xml><?xml version="1.0" encoding="utf-8"?>
-<w:footnotes xmlns:wpc="http://schemas.microsoft.com/office/word/2010/wordprocessingCanvas" xmlns:cx="http://schemas.microsoft.com/office/drawing/2014/chartex" xmlns:cx1="http://schemas.microsoft.com/office/drawing/2015/9/8/chartex" xmlns:cx2="http://schemas.microsoft.com/office/drawing/2015/10/21/chartex" xmlns:cx3="http://schemas.microsoft.com/office/drawing/2016/5/9/chartex" xmlns:cx4="http://schemas.microsoft.com/office/drawing/2016/5/10/chartex" xmlns:cx5="http://schemas.microsoft.com/office/drawing/2016/5/11/chartex" xmlns:cx6="http://schemas.microsoft.com/office/drawing/2016/5/12/chartex" xmlns:cx7="http://schemas.microsoft.com/office/drawing/2016/5/13/chartex" xmlns:cx8="http://schemas.microsoft.com/office/drawing/2016/5/14/chartex" xmlns:mc="http://schemas.openxmlformats.org/markup-compatibility/2006" xmlns:aink="http://schemas.microsoft.com/office/drawing/2016/ink" xmlns:am3d="http://schemas.microsoft.com/office/drawing/2017/model3d" xmlns:o="urn:schemas-microsoft-com:office:office" xmlns:r="http://schemas.openxmlformats.org/officeDocument/2006/relationships" xmlns:m="http://schemas.openxmlformats.org/officeDocument/2006/math" xmlns:v="urn:schemas-microsoft-com:vml" xmlns:wp14="http://schemas.microsoft.com/office/word/2010/wordprocessingDrawing" xmlns:wp="http://schemas.openxmlformats.org/drawingml/2006/wordprocessingDrawing" xmlns:w10="urn:schemas-microsoft-com:office:word" xmlns:w="http://schemas.openxmlformats.org/wordprocessingml/2006/main" xmlns:w14="http://schemas.microsoft.com/office/word/2010/wordml" xmlns:w15="http://schemas.microsoft.com/office/word/2012/wordml" xmlns:w16cid="http://schemas.microsoft.com/office/word/2016/wordml/cid" xmlns:w16se="http://schemas.microsoft.com/office/word/2015/wordml/symex" xmlns:wpg="http://schemas.microsoft.com/office/word/2010/wordprocessingGroup" xmlns:wpi="http://schemas.microsoft.com/office/word/2010/wordprocessingInk" xmlns:wne="http://schemas.microsoft.com/office/word/2006/wordml" xmlns:wps="http://schemas.microsoft.com/office/word/2010/wordprocessingShape" mc:Ignorable="w14 w15 w16se w16cid wp14">
+<w:footnotes xmlns:wpc="http://schemas.microsoft.com/office/word/2010/wordprocessingCanvas" xmlns:cx="http://schemas.microsoft.com/office/drawing/2014/chartex" xmlns:cx1="http://schemas.microsoft.com/office/drawing/2015/9/8/chartex" xmlns:cx2="http://schemas.microsoft.com/office/drawing/2015/10/21/chartex" xmlns:cx3="http://schemas.microsoft.com/office/drawing/2016/5/9/chartex" xmlns:cx4="http://schemas.microsoft.com/office/drawing/2016/5/10/chartex" xmlns:cx5="http://schemas.microsoft.com/office/drawing/2016/5/11/chartex" xmlns:cx6="http://schemas.microsoft.com/office/drawing/2016/5/12/chartex" xmlns:cx7="http://schemas.microsoft.com/office/drawing/2016/5/13/chartex" xmlns:cx8="http://schemas.microsoft.com/office/drawing/2016/5/14/chartex" xmlns:mc="http://schemas.openxmlformats.org/markup-compatibility/2006" xmlns:aink="http://schemas.microsoft.com/office/drawing/2016/ink" xmlns:am3d="http://schemas.microsoft.com/office/drawing/2017/model3d" xmlns:o="urn:schemas-microsoft-com:office:office" xmlns:oel="http://schemas.microsoft.com/office/2019/extlst" xmlns:r="http://schemas.openxmlformats.org/officeDocument/2006/relationships" xmlns:m="http://schemas.openxmlformats.org/officeDocument/2006/math" xmlns:v="urn:schemas-microsoft-com:vml" xmlns:wp14="http://schemas.microsoft.com/office/word/2010/wordprocessingDrawing" xmlns:wp="http://schemas.openxmlformats.org/drawingml/2006/wordprocessingDrawing" xmlns:w10="urn:schemas-microsoft-com:office:word" xmlns:w="http://schemas.openxmlformats.org/wordprocessingml/2006/main" xmlns:w14="http://schemas.microsoft.com/office/word/2010/wordml" xmlns:w15="http://schemas.microsoft.com/office/word/2012/wordml" xmlns:w16cex="http://schemas.microsoft.com/office/word/2018/wordml/cex" xmlns:w16cid="http://schemas.microsoft.com/office/word/2016/wordml/cid" xmlns:w16="http://schemas.microsoft.com/office/word/2018/wordml" xmlns:w16du="http://schemas.microsoft.com/office/word/2023/wordml/word16du" xmlns:w16sdtdh="http://schemas.microsoft.com/office/word/2020/wordml/sdtdatahash" xmlns:w16se="http://schemas.microsoft.com/office/word/2015/wordml/symex" xmlns:wpg="http://schemas.microsoft.com/office/word/2010/wordprocessingGroup" xmlns:wpi="http://schemas.microsoft.com/office/word/2010/wordprocessingInk" xmlns:wne="http://schemas.microsoft.com/office/word/2006/wordml" xmlns:wps="http://schemas.microsoft.com/office/word/2010/wordprocessingShape" mc:Ignorable="w14 w15 w16se w16cid w16 w16cex w16sdtdh wp14">
   <w:footnote w:type="separator" w:id="-1">
     <w:p>
       <w:pPr>
@@ -1174,39 +1598,95 @@
 </w:footnotes>
 </file>
 
-<file path=word/header1.xml><?xml version="1.0" encoding="utf-8"?>
-<w:hdr xmlns:wpc="http://schemas.microsoft.com/office/word/2010/wordprocessingCanvas" xmlns:cx="http://schemas.microsoft.com/office/drawing/2014/chartex" xmlns:cx1="http://schemas.microsoft.com/office/drawing/2015/9/8/chartex" xmlns:cx2="http://schemas.microsoft.com/office/drawing/2015/10/21/chartex" xmlns:cx3="http://schemas.microsoft.com/office/drawing/2016/5/9/chartex" xmlns:cx4="http://schemas.microsoft.com/office/drawing/2016/5/10/chartex" xmlns:cx5="http://schemas.microsoft.com/office/drawing/2016/5/11/chartex" xmlns:cx6="http://schemas.microsoft.com/office/drawing/2016/5/12/chartex" xmlns:cx7="http://schemas.microsoft.com/office/drawing/2016/5/13/chartex" xmlns:cx8="http://schemas.microsoft.com/office/drawing/2016/5/14/chartex" xmlns:mc="http://schemas.openxmlformats.org/markup-compatibility/2006" xmlns:aink="http://schemas.microsoft.com/office/drawing/2016/ink" xmlns:am3d="http://schemas.microsoft.com/office/drawing/2017/model3d" xmlns:o="urn:schemas-microsoft-com:office:office" xmlns:r="http://schemas.openxmlformats.org/officeDocument/2006/relationships" xmlns:m="http://schemas.openxmlformats.org/officeDocument/2006/math" xmlns:v="urn:schemas-microsoft-com:vml" xmlns:wp14="http://schemas.microsoft.com/office/word/2010/wordprocessingDrawing" xmlns:wp="http://schemas.openxmlformats.org/drawingml/2006/wordprocessingDrawing" xmlns:w10="urn:schemas-microsoft-com:office:word" xmlns:w="http://schemas.openxmlformats.org/wordprocessingml/2006/main" xmlns:w14="http://schemas.microsoft.com/office/word/2010/wordml" xmlns:w15="http://schemas.microsoft.com/office/word/2012/wordml" xmlns:w16cid="http://schemas.microsoft.com/office/word/2016/wordml/cid" xmlns:w16se="http://schemas.microsoft.com/office/word/2015/wordml/symex" xmlns:wpg="http://schemas.microsoft.com/office/word/2010/wordprocessingGroup" xmlns:wpi="http://schemas.microsoft.com/office/word/2010/wordprocessingInk" xmlns:wne="http://schemas.microsoft.com/office/word/2006/wordml" xmlns:wps="http://schemas.microsoft.com/office/word/2010/wordprocessingShape" mc:Ignorable="w14 w15 w16se w16cid wp14">
-  <w:p>
-    <w:pPr>
-      <w:pStyle w:val="Header"/>
-    </w:pPr>
-  </w:p>
-</w:hdr>
-</file>
-
-<file path=word/header2.xml><?xml version="1.0" encoding="utf-8"?>
-<w:hdr xmlns:wpc="http://schemas.microsoft.com/office/word/2010/wordprocessingCanvas" xmlns:cx="http://schemas.microsoft.com/office/drawing/2014/chartex" xmlns:cx1="http://schemas.microsoft.com/office/drawing/2015/9/8/chartex" xmlns:cx2="http://schemas.microsoft.com/office/drawing/2015/10/21/chartex" xmlns:cx3="http://schemas.microsoft.com/office/drawing/2016/5/9/chartex" xmlns:cx4="http://schemas.microsoft.com/office/drawing/2016/5/10/chartex" xmlns:cx5="http://schemas.microsoft.com/office/drawing/2016/5/11/chartex" xmlns:cx6="http://schemas.microsoft.com/office/drawing/2016/5/12/chartex" xmlns:cx7="http://schemas.microsoft.com/office/drawing/2016/5/13/chartex" xmlns:cx8="http://schemas.microsoft.com/office/drawing/2016/5/14/chartex" xmlns:mc="http://schemas.openxmlformats.org/markup-compatibility/2006" xmlns:aink="http://schemas.microsoft.com/office/drawing/2016/ink" xmlns:am3d="http://schemas.microsoft.com/office/drawing/2017/model3d" xmlns:o="urn:schemas-microsoft-com:office:office" xmlns:r="http://schemas.openxmlformats.org/officeDocument/2006/relationships" xmlns:m="http://schemas.openxmlformats.org/officeDocument/2006/math" xmlns:v="urn:schemas-microsoft-com:vml" xmlns:wp14="http://schemas.microsoft.com/office/word/2010/wordprocessingDrawing" xmlns:wp="http://schemas.openxmlformats.org/drawingml/2006/wordprocessingDrawing" xmlns:w10="urn:schemas-microsoft-com:office:word" xmlns:w="http://schemas.openxmlformats.org/wordprocessingml/2006/main" xmlns:w14="http://schemas.microsoft.com/office/word/2010/wordml" xmlns:w15="http://schemas.microsoft.com/office/word/2012/wordml" xmlns:w16cid="http://schemas.microsoft.com/office/word/2016/wordml/cid" xmlns:w16se="http://schemas.microsoft.com/office/word/2015/wordml/symex" xmlns:wpg="http://schemas.microsoft.com/office/word/2010/wordprocessingGroup" xmlns:wpi="http://schemas.microsoft.com/office/word/2010/wordprocessingInk" xmlns:wne="http://schemas.microsoft.com/office/word/2006/wordml" xmlns:wps="http://schemas.microsoft.com/office/word/2010/wordprocessingShape" mc:Ignorable="w14 w15 w16se w16cid wp14">
-  <w:p>
-    <w:pPr>
-      <w:pStyle w:val="Header"/>
-    </w:pPr>
-  </w:p>
-</w:hdr>
-</file>
-
-<file path=word/header3.xml><?xml version="1.0" encoding="utf-8"?>
-<w:hdr xmlns:wpc="http://schemas.microsoft.com/office/word/2010/wordprocessingCanvas" xmlns:cx="http://schemas.microsoft.com/office/drawing/2014/chartex" xmlns:cx1="http://schemas.microsoft.com/office/drawing/2015/9/8/chartex" xmlns:cx2="http://schemas.microsoft.com/office/drawing/2015/10/21/chartex" xmlns:cx3="http://schemas.microsoft.com/office/drawing/2016/5/9/chartex" xmlns:cx4="http://schemas.microsoft.com/office/drawing/2016/5/10/chartex" xmlns:cx5="http://schemas.microsoft.com/office/drawing/2016/5/11/chartex" xmlns:cx6="http://schemas.microsoft.com/office/drawing/2016/5/12/chartex" xmlns:cx7="http://schemas.microsoft.com/office/drawing/2016/5/13/chartex" xmlns:cx8="http://schemas.microsoft.com/office/drawing/2016/5/14/chartex" xmlns:mc="http://schemas.openxmlformats.org/markup-compatibility/2006" xmlns:aink="http://schemas.microsoft.com/office/drawing/2016/ink" xmlns:am3d="http://schemas.microsoft.com/office/drawing/2017/model3d" xmlns:o="urn:schemas-microsoft-com:office:office" xmlns:r="http://schemas.openxmlformats.org/officeDocument/2006/relationships" xmlns:m="http://schemas.openxmlformats.org/officeDocument/2006/math" xmlns:v="urn:schemas-microsoft-com:vml" xmlns:wp14="http://schemas.microsoft.com/office/word/2010/wordprocessingDrawing" xmlns:wp="http://schemas.openxmlformats.org/drawingml/2006/wordprocessingDrawing" xmlns:w10="urn:schemas-microsoft-com:office:word" xmlns:w="http://schemas.openxmlformats.org/wordprocessingml/2006/main" xmlns:w14="http://schemas.microsoft.com/office/word/2010/wordml" xmlns:w15="http://schemas.microsoft.com/office/word/2012/wordml" xmlns:w16cid="http://schemas.microsoft.com/office/word/2016/wordml/cid" xmlns:w16se="http://schemas.microsoft.com/office/word/2015/wordml/symex" xmlns:wpg="http://schemas.microsoft.com/office/word/2010/wordprocessingGroup" xmlns:wpi="http://schemas.microsoft.com/office/word/2010/wordprocessingInk" xmlns:wne="http://schemas.microsoft.com/office/word/2006/wordml" xmlns:wps="http://schemas.microsoft.com/office/word/2010/wordprocessingShape" mc:Ignorable="w14 w15 w16se w16cid wp14">
-  <w:p>
-    <w:pPr>
-      <w:pStyle w:val="Header"/>
-    </w:pPr>
-  </w:p>
-</w:hdr>
-</file>
-
 <file path=word/numbering.xml><?xml version="1.0" encoding="utf-8"?>
-<w:numbering xmlns:wpc="http://schemas.microsoft.com/office/word/2010/wordprocessingCanvas" xmlns:cx="http://schemas.microsoft.com/office/drawing/2014/chartex" xmlns:cx1="http://schemas.microsoft.com/office/drawing/2015/9/8/chartex" xmlns:cx2="http://schemas.microsoft.com/office/drawing/2015/10/21/chartex" xmlns:cx3="http://schemas.microsoft.com/office/drawing/2016/5/9/chartex" xmlns:cx4="http://schemas.microsoft.com/office/drawing/2016/5/10/chartex" xmlns:cx5="http://schemas.microsoft.com/office/drawing/2016/5/11/chartex" xmlns:cx6="http://schemas.microsoft.com/office/drawing/2016/5/12/chartex" xmlns:cx7="http://schemas.microsoft.com/office/drawing/2016/5/13/chartex" xmlns:cx8="http://schemas.microsoft.com/office/drawing/2016/5/14/chartex" xmlns:mc="http://schemas.openxmlformats.org/markup-compatibility/2006" xmlns:aink="http://schemas.microsoft.com/office/drawing/2016/ink" xmlns:am3d="http://schemas.microsoft.com/office/drawing/2017/model3d" xmlns:o="urn:schemas-microsoft-com:office:office" xmlns:r="http://schemas.openxmlformats.org/officeDocument/2006/relationships" xmlns:m="http://schemas.openxmlformats.org/officeDocument/2006/math" xmlns:v="urn:schemas-microsoft-com:vml" xmlns:wp14="http://schemas.microsoft.com/office/word/2010/wordprocessingDrawing" xmlns:wp="http://schemas.openxmlformats.org/drawingml/2006/wordprocessingDrawing" xmlns:w10="urn:schemas-microsoft-com:office:word" xmlns:w="http://schemas.openxmlformats.org/wordprocessingml/2006/main" xmlns:w14="http://schemas.microsoft.com/office/word/2010/wordml" xmlns:w15="http://schemas.microsoft.com/office/word/2012/wordml" xmlns:w16cid="http://schemas.microsoft.com/office/word/2016/wordml/cid" xmlns:w16se="http://schemas.microsoft.com/office/word/2015/wordml/symex" xmlns:wpg="http://schemas.microsoft.com/office/word/2010/wordprocessingGroup" xmlns:wpi="http://schemas.microsoft.com/office/word/2010/wordprocessingInk" xmlns:wne="http://schemas.microsoft.com/office/word/2006/wordml" xmlns:wps="http://schemas.microsoft.com/office/word/2010/wordprocessingShape" mc:Ignorable="w14 w15 w16se w16cid wp14">
+<w:numbering xmlns:wpc="http://schemas.microsoft.com/office/word/2010/wordprocessingCanvas" xmlns:cx="http://schemas.microsoft.com/office/drawing/2014/chartex" xmlns:cx1="http://schemas.microsoft.com/office/drawing/2015/9/8/chartex" xmlns:cx2="http://schemas.microsoft.com/office/drawing/2015/10/21/chartex" xmlns:cx3="http://schemas.microsoft.com/office/drawing/2016/5/9/chartex" xmlns:cx4="http://schemas.microsoft.com/office/drawing/2016/5/10/chartex" xmlns:cx5="http://schemas.microsoft.com/office/drawing/2016/5/11/chartex" xmlns:cx6="http://schemas.microsoft.com/office/drawing/2016/5/12/chartex" xmlns:cx7="http://schemas.microsoft.com/office/drawing/2016/5/13/chartex" xmlns:cx8="http://schemas.microsoft.com/office/drawing/2016/5/14/chartex" xmlns:mc="http://schemas.openxmlformats.org/markup-compatibility/2006" xmlns:aink="http://schemas.microsoft.com/office/drawing/2016/ink" xmlns:am3d="http://schemas.microsoft.com/office/drawing/2017/model3d" xmlns:o="urn:schemas-microsoft-com:office:office" xmlns:oel="http://schemas.microsoft.com/office/2019/extlst" xmlns:r="http://schemas.openxmlformats.org/officeDocument/2006/relationships" xmlns:m="http://schemas.openxmlformats.org/officeDocument/2006/math" xmlns:v="urn:schemas-microsoft-com:vml" xmlns:wp14="http://schemas.microsoft.com/office/word/2010/wordprocessingDrawing" xmlns:wp="http://schemas.openxmlformats.org/drawingml/2006/wordprocessingDrawing" xmlns:w10="urn:schemas-microsoft-com:office:word" xmlns:w="http://schemas.openxmlformats.org/wordprocessingml/2006/main" xmlns:w14="http://schemas.microsoft.com/office/word/2010/wordml" xmlns:w15="http://schemas.microsoft.com/office/word/2012/wordml" xmlns:w16cex="http://schemas.microsoft.com/office/word/2018/wordml/cex" xmlns:w16cid="http://schemas.microsoft.com/office/word/2016/wordml/cid" xmlns:w16="http://schemas.microsoft.com/office/word/2018/wordml" xmlns:w16du="http://schemas.microsoft.com/office/word/2023/wordml/word16du" xmlns:w16sdtdh="http://schemas.microsoft.com/office/word/2020/wordml/sdtdatahash" xmlns:w16se="http://schemas.microsoft.com/office/word/2015/wordml/symex" xmlns:wpg="http://schemas.microsoft.com/office/word/2010/wordprocessingGroup" xmlns:wpi="http://schemas.microsoft.com/office/word/2010/wordprocessingInk" xmlns:wne="http://schemas.microsoft.com/office/word/2006/wordml" xmlns:wps="http://schemas.microsoft.com/office/word/2010/wordprocessingShape" mc:Ignorable="w14 w15 w16se w16cid w16 w16cex w16sdtdh wp14">
   <w:abstractNum w:abstractNumId="0" w15:restartNumberingAfterBreak="0">
+    <w:nsid w:val="1CB05286"/>
+    <w:multiLevelType w:val="hybridMultilevel"/>
+    <w:tmpl w:val="6CC8CDC8"/>
+    <w:lvl w:ilvl="0" w:tplc="0409000F">
+      <w:start w:val="1"/>
+      <w:numFmt w:val="decimal"/>
+      <w:lvlText w:val="%1."/>
+      <w:lvlJc w:val="left"/>
+      <w:pPr>
+        <w:ind w:left="720" w:hanging="360"/>
+      </w:pPr>
+    </w:lvl>
+    <w:lvl w:ilvl="1" w:tplc="04090019" w:tentative="1">
+      <w:start w:val="1"/>
+      <w:numFmt w:val="lowerLetter"/>
+      <w:lvlText w:val="%2."/>
+      <w:lvlJc w:val="left"/>
+      <w:pPr>
+        <w:ind w:left="1440" w:hanging="360"/>
+      </w:pPr>
+    </w:lvl>
+    <w:lvl w:ilvl="2" w:tplc="0409001B" w:tentative="1">
+      <w:start w:val="1"/>
+      <w:numFmt w:val="lowerRoman"/>
+      <w:lvlText w:val="%3."/>
+      <w:lvlJc w:val="right"/>
+      <w:pPr>
+        <w:ind w:left="2160" w:hanging="180"/>
+      </w:pPr>
+    </w:lvl>
+    <w:lvl w:ilvl="3" w:tplc="0409000F" w:tentative="1">
+      <w:start w:val="1"/>
+      <w:numFmt w:val="decimal"/>
+      <w:lvlText w:val="%4."/>
+      <w:lvlJc w:val="left"/>
+      <w:pPr>
+        <w:ind w:left="2880" w:hanging="360"/>
+      </w:pPr>
+    </w:lvl>
+    <w:lvl w:ilvl="4" w:tplc="04090019" w:tentative="1">
+      <w:start w:val="1"/>
+      <w:numFmt w:val="lowerLetter"/>
+      <w:lvlText w:val="%5."/>
+      <w:lvlJc w:val="left"/>
+      <w:pPr>
+        <w:ind w:left="3600" w:hanging="360"/>
+      </w:pPr>
+    </w:lvl>
+    <w:lvl w:ilvl="5" w:tplc="0409001B" w:tentative="1">
+      <w:start w:val="1"/>
+      <w:numFmt w:val="lowerRoman"/>
+      <w:lvlText w:val="%6."/>
+      <w:lvlJc w:val="right"/>
+      <w:pPr>
+        <w:ind w:left="4320" w:hanging="180"/>
+      </w:pPr>
+    </w:lvl>
+    <w:lvl w:ilvl="6" w:tplc="0409000F" w:tentative="1">
+      <w:start w:val="1"/>
+      <w:numFmt w:val="decimal"/>
+      <w:lvlText w:val="%7."/>
+      <w:lvlJc w:val="left"/>
+      <w:pPr>
+        <w:ind w:left="5040" w:hanging="360"/>
+      </w:pPr>
+    </w:lvl>
+    <w:lvl w:ilvl="7" w:tplc="04090019" w:tentative="1">
+      <w:start w:val="1"/>
+      <w:numFmt w:val="lowerLetter"/>
+      <w:lvlText w:val="%8."/>
+      <w:lvlJc w:val="left"/>
+      <w:pPr>
+        <w:ind w:left="5760" w:hanging="360"/>
+      </w:pPr>
+    </w:lvl>
+    <w:lvl w:ilvl="8" w:tplc="0409001B" w:tentative="1">
+      <w:start w:val="1"/>
+      <w:numFmt w:val="lowerRoman"/>
+      <w:lvlText w:val="%9."/>
+      <w:lvlJc w:val="right"/>
+      <w:pPr>
+        <w:ind w:left="6480" w:hanging="180"/>
+      </w:pPr>
+    </w:lvl>
+  </w:abstractNum>
+  <w:abstractNum w:abstractNumId="1" w15:restartNumberingAfterBreak="0">
     <w:nsid w:val="42FE4542"/>
     <w:multiLevelType w:val="multilevel"/>
     <w:tmpl w:val="5D88A130"/>
@@ -1325,7 +1805,7 @@
       </w:rPr>
     </w:lvl>
   </w:abstractNum>
-  <w:abstractNum w:abstractNumId="1" w15:restartNumberingAfterBreak="0">
+  <w:abstractNum w:abstractNumId="2" w15:restartNumberingAfterBreak="0">
     <w:nsid w:val="444C6AAF"/>
     <w:multiLevelType w:val="multilevel"/>
     <w:tmpl w:val="19BE1666"/>
@@ -1444,10 +1924,10 @@
       </w:rPr>
     </w:lvl>
   </w:abstractNum>
-  <w:abstractNum w:abstractNumId="2" w15:restartNumberingAfterBreak="0">
+  <w:abstractNum w:abstractNumId="3" w15:restartNumberingAfterBreak="0">
     <w:nsid w:val="499D4C36"/>
     <w:multiLevelType w:val="multilevel"/>
-    <w:tmpl w:val="CD502C96"/>
+    <w:tmpl w:val="90768A26"/>
     <w:lvl w:ilvl="0">
       <w:start w:val="1"/>
       <w:numFmt w:val="decimal"/>
@@ -1460,6 +1940,7 @@
         <w:ind w:left="360" w:hanging="360"/>
       </w:pPr>
       <w:rPr>
+        <w:rFonts w:hint="default"/>
         <w:b/>
         <w:bCs w:val="0"/>
         <w:i w:val="0"/>
@@ -1470,17 +1951,17 @@
     </w:lvl>
     <w:lvl w:ilvl="1">
       <w:start w:val="1"/>
-      <w:numFmt w:val="bullet"/>
-      <w:lvlText w:val=""/>
+      <w:numFmt w:val="lowerLetter"/>
+      <w:lvlText w:val="%2"/>
       <w:lvlJc w:val="left"/>
       <w:pPr>
         <w:tabs>
-          <w:tab w:val="num" w:pos="0"/>
+          <w:tab w:val="num" w:pos="1008"/>
         </w:tabs>
-        <w:ind w:left="1440" w:hanging="360"/>
-      </w:pPr>
-      <w:rPr>
-        <w:rFonts w:ascii="Wingdings 2" w:hAnsi="Wingdings 2" w:cs="Wingdings 2" w:hint="default"/>
+        <w:ind w:left="1440" w:hanging="720"/>
+      </w:pPr>
+      <w:rPr>
+        <w:rFonts w:hint="default"/>
       </w:rPr>
     </w:lvl>
     <w:lvl w:ilvl="2">
@@ -1495,6 +1976,7 @@
         <w:ind w:left="2160" w:hanging="360"/>
       </w:pPr>
       <w:rPr>
+        <w:rFonts w:hint="default"/>
         <w:u w:val="none"/>
       </w:rPr>
     </w:lvl>
@@ -1510,6 +1992,7 @@
         <w:ind w:left="2880" w:hanging="360"/>
       </w:pPr>
       <w:rPr>
+        <w:rFonts w:hint="default"/>
         <w:u w:val="none"/>
       </w:rPr>
     </w:lvl>
@@ -1525,6 +2008,7 @@
         <w:ind w:left="3600" w:hanging="360"/>
       </w:pPr>
       <w:rPr>
+        <w:rFonts w:hint="default"/>
         <w:u w:val="none"/>
       </w:rPr>
     </w:lvl>
@@ -1540,6 +2024,7 @@
         <w:ind w:left="4320" w:hanging="360"/>
       </w:pPr>
       <w:rPr>
+        <w:rFonts w:hint="default"/>
         <w:u w:val="none"/>
       </w:rPr>
     </w:lvl>
@@ -1555,6 +2040,7 @@
         <w:ind w:left="5040" w:hanging="360"/>
       </w:pPr>
       <w:rPr>
+        <w:rFonts w:hint="default"/>
         <w:u w:val="none"/>
       </w:rPr>
     </w:lvl>
@@ -1570,6 +2056,7 @@
         <w:ind w:left="5760" w:hanging="360"/>
       </w:pPr>
       <w:rPr>
+        <w:rFonts w:hint="default"/>
         <w:u w:val="none"/>
       </w:rPr>
     </w:lvl>
@@ -1585,11 +2072,12 @@
         <w:ind w:left="6480" w:hanging="360"/>
       </w:pPr>
       <w:rPr>
+        <w:rFonts w:hint="default"/>
         <w:u w:val="none"/>
       </w:rPr>
     </w:lvl>
   </w:abstractNum>
-  <w:abstractNum w:abstractNumId="3" w15:restartNumberingAfterBreak="0">
+  <w:abstractNum w:abstractNumId="4" w15:restartNumberingAfterBreak="0">
     <w:nsid w:val="4BFA7C4D"/>
     <w:multiLevelType w:val="multilevel"/>
     <w:tmpl w:val="DBF4D2C0"/>
@@ -1708,10 +2196,123 @@
       </w:rPr>
     </w:lvl>
   </w:abstractNum>
-  <w:abstractNum w:abstractNumId="4" w15:restartNumberingAfterBreak="0">
+  <w:abstractNum w:abstractNumId="5" w15:restartNumberingAfterBreak="0">
+    <w:nsid w:val="54993250"/>
+    <w:multiLevelType w:val="hybridMultilevel"/>
+    <w:tmpl w:val="B6DA5760"/>
+    <w:lvl w:ilvl="0" w:tplc="04090001">
+      <w:start w:val="1"/>
+      <w:numFmt w:val="bullet"/>
+      <w:lvlText w:val=""/>
+      <w:lvlJc w:val="left"/>
+      <w:pPr>
+        <w:ind w:left="720" w:hanging="360"/>
+      </w:pPr>
+      <w:rPr>
+        <w:rFonts w:ascii="Symbol" w:hAnsi="Symbol" w:hint="default"/>
+      </w:rPr>
+    </w:lvl>
+    <w:lvl w:ilvl="1" w:tplc="04090003" w:tentative="1">
+      <w:start w:val="1"/>
+      <w:numFmt w:val="bullet"/>
+      <w:lvlText w:val="o"/>
+      <w:lvlJc w:val="left"/>
+      <w:pPr>
+        <w:ind w:left="1440" w:hanging="360"/>
+      </w:pPr>
+      <w:rPr>
+        <w:rFonts w:ascii="Courier New" w:hAnsi="Courier New" w:hint="default"/>
+      </w:rPr>
+    </w:lvl>
+    <w:lvl w:ilvl="2" w:tplc="04090005" w:tentative="1">
+      <w:start w:val="1"/>
+      <w:numFmt w:val="bullet"/>
+      <w:lvlText w:val=""/>
+      <w:lvlJc w:val="left"/>
+      <w:pPr>
+        <w:ind w:left="2160" w:hanging="360"/>
+      </w:pPr>
+      <w:rPr>
+        <w:rFonts w:ascii="Wingdings" w:hAnsi="Wingdings" w:hint="default"/>
+      </w:rPr>
+    </w:lvl>
+    <w:lvl w:ilvl="3" w:tplc="04090001" w:tentative="1">
+      <w:start w:val="1"/>
+      <w:numFmt w:val="bullet"/>
+      <w:lvlText w:val=""/>
+      <w:lvlJc w:val="left"/>
+      <w:pPr>
+        <w:ind w:left="2880" w:hanging="360"/>
+      </w:pPr>
+      <w:rPr>
+        <w:rFonts w:ascii="Symbol" w:hAnsi="Symbol" w:hint="default"/>
+      </w:rPr>
+    </w:lvl>
+    <w:lvl w:ilvl="4" w:tplc="04090003" w:tentative="1">
+      <w:start w:val="1"/>
+      <w:numFmt w:val="bullet"/>
+      <w:lvlText w:val="o"/>
+      <w:lvlJc w:val="left"/>
+      <w:pPr>
+        <w:ind w:left="3600" w:hanging="360"/>
+      </w:pPr>
+      <w:rPr>
+        <w:rFonts w:ascii="Courier New" w:hAnsi="Courier New" w:hint="default"/>
+      </w:rPr>
+    </w:lvl>
+    <w:lvl w:ilvl="5" w:tplc="04090005" w:tentative="1">
+      <w:start w:val="1"/>
+      <w:numFmt w:val="bullet"/>
+      <w:lvlText w:val=""/>
+      <w:lvlJc w:val="left"/>
+      <w:pPr>
+        <w:ind w:left="4320" w:hanging="360"/>
+      </w:pPr>
+      <w:rPr>
+        <w:rFonts w:ascii="Wingdings" w:hAnsi="Wingdings" w:hint="default"/>
+      </w:rPr>
+    </w:lvl>
+    <w:lvl w:ilvl="6" w:tplc="04090001" w:tentative="1">
+      <w:start w:val="1"/>
+      <w:numFmt w:val="bullet"/>
+      <w:lvlText w:val=""/>
+      <w:lvlJc w:val="left"/>
+      <w:pPr>
+        <w:ind w:left="5040" w:hanging="360"/>
+      </w:pPr>
+      <w:rPr>
+        <w:rFonts w:ascii="Symbol" w:hAnsi="Symbol" w:hint="default"/>
+      </w:rPr>
+    </w:lvl>
+    <w:lvl w:ilvl="7" w:tplc="04090003" w:tentative="1">
+      <w:start w:val="1"/>
+      <w:numFmt w:val="bullet"/>
+      <w:lvlText w:val="o"/>
+      <w:lvlJc w:val="left"/>
+      <w:pPr>
+        <w:ind w:left="5760" w:hanging="360"/>
+      </w:pPr>
+      <w:rPr>
+        <w:rFonts w:ascii="Courier New" w:hAnsi="Courier New" w:hint="default"/>
+      </w:rPr>
+    </w:lvl>
+    <w:lvl w:ilvl="8" w:tplc="04090005" w:tentative="1">
+      <w:start w:val="1"/>
+      <w:numFmt w:val="bullet"/>
+      <w:lvlText w:val=""/>
+      <w:lvlJc w:val="left"/>
+      <w:pPr>
+        <w:ind w:left="6480" w:hanging="360"/>
+      </w:pPr>
+      <w:rPr>
+        <w:rFonts w:ascii="Wingdings" w:hAnsi="Wingdings" w:hint="default"/>
+      </w:rPr>
+    </w:lvl>
+  </w:abstractNum>
+  <w:abstractNum w:abstractNumId="6" w15:restartNumberingAfterBreak="0">
     <w:nsid w:val="61F25434"/>
     <w:multiLevelType w:val="multilevel"/>
-    <w:tmpl w:val="452AA838"/>
+    <w:tmpl w:val="148E06AE"/>
     <w:lvl w:ilvl="0">
       <w:start w:val="1"/>
       <w:numFmt w:val="decimal"/>
@@ -1724,6 +2325,7 @@
         <w:ind w:left="360" w:hanging="360"/>
       </w:pPr>
       <w:rPr>
+        <w:rFonts w:hint="default"/>
         <w:b/>
         <w:bCs w:val="0"/>
         <w:i w:val="0"/>
@@ -1734,17 +2336,17 @@
     </w:lvl>
     <w:lvl w:ilvl="1">
       <w:start w:val="1"/>
-      <w:numFmt w:val="bullet"/>
-      <w:lvlText w:val=""/>
+      <w:numFmt w:val="lowerLetter"/>
+      <w:lvlText w:val="%2"/>
       <w:lvlJc w:val="left"/>
       <w:pPr>
         <w:tabs>
-          <w:tab w:val="num" w:pos="0"/>
+          <w:tab w:val="num" w:pos="1008"/>
         </w:tabs>
-        <w:ind w:left="1440" w:hanging="360"/>
-      </w:pPr>
-      <w:rPr>
-        <w:rFonts w:ascii="Wingdings 2" w:hAnsi="Wingdings 2" w:cs="Wingdings 2" w:hint="default"/>
+        <w:ind w:left="1440" w:hanging="720"/>
+      </w:pPr>
+      <w:rPr>
+        <w:rFonts w:hint="default"/>
       </w:rPr>
     </w:lvl>
     <w:lvl w:ilvl="2">
@@ -1759,6 +2361,7 @@
         <w:ind w:left="2160" w:hanging="360"/>
       </w:pPr>
       <w:rPr>
+        <w:rFonts w:hint="default"/>
         <w:u w:val="none"/>
       </w:rPr>
     </w:lvl>
@@ -1774,6 +2377,7 @@
         <w:ind w:left="2880" w:hanging="360"/>
       </w:pPr>
       <w:rPr>
+        <w:rFonts w:hint="default"/>
         <w:u w:val="none"/>
       </w:rPr>
     </w:lvl>
@@ -1789,6 +2393,7 @@
         <w:ind w:left="3600" w:hanging="360"/>
       </w:pPr>
       <w:rPr>
+        <w:rFonts w:hint="default"/>
         <w:u w:val="none"/>
       </w:rPr>
     </w:lvl>
@@ -1804,6 +2409,7 @@
         <w:ind w:left="4320" w:hanging="360"/>
       </w:pPr>
       <w:rPr>
+        <w:rFonts w:hint="default"/>
         <w:u w:val="none"/>
       </w:rPr>
     </w:lvl>
@@ -1819,6 +2425,7 @@
         <w:ind w:left="5040" w:hanging="360"/>
       </w:pPr>
       <w:rPr>
+        <w:rFonts w:hint="default"/>
         <w:u w:val="none"/>
       </w:rPr>
     </w:lvl>
@@ -1834,6 +2441,7 @@
         <w:ind w:left="5760" w:hanging="360"/>
       </w:pPr>
       <w:rPr>
+        <w:rFonts w:hint="default"/>
         <w:u w:val="none"/>
       </w:rPr>
     </w:lvl>
@@ -1849,11 +2457,12 @@
         <w:ind w:left="6480" w:hanging="360"/>
       </w:pPr>
       <w:rPr>
+        <w:rFonts w:hint="default"/>
         <w:u w:val="none"/>
       </w:rPr>
     </w:lvl>
   </w:abstractNum>
-  <w:abstractNum w:abstractNumId="5" w15:restartNumberingAfterBreak="0">
+  <w:abstractNum w:abstractNumId="7" w15:restartNumberingAfterBreak="0">
     <w:nsid w:val="620B1BB7"/>
     <w:multiLevelType w:val="multilevel"/>
     <w:tmpl w:val="19BE1666"/>
@@ -1972,7 +2581,7 @@
       </w:rPr>
     </w:lvl>
   </w:abstractNum>
-  <w:abstractNum w:abstractNumId="6" w15:restartNumberingAfterBreak="0">
+  <w:abstractNum w:abstractNumId="8" w15:restartNumberingAfterBreak="0">
     <w:nsid w:val="6DC9770E"/>
     <w:multiLevelType w:val="hybridMultilevel"/>
     <w:tmpl w:val="42E80FA2"/>
@@ -2058,7 +2667,7 @@
       </w:pPr>
     </w:lvl>
   </w:abstractNum>
-  <w:abstractNum w:abstractNumId="7" w15:restartNumberingAfterBreak="0">
+  <w:abstractNum w:abstractNumId="9" w15:restartNumberingAfterBreak="0">
     <w:nsid w:val="70F12DF3"/>
     <w:multiLevelType w:val="multilevel"/>
     <w:tmpl w:val="11EAA22A"/>
@@ -2177,35 +2786,41 @@
       </w:rPr>
     </w:lvl>
   </w:abstractNum>
-  <w:num w:numId="1">
+  <w:num w:numId="1" w16cid:durableId="811403812">
+    <w:abstractNumId w:val="9"/>
+  </w:num>
+  <w:num w:numId="2" w16cid:durableId="397672517">
+    <w:abstractNumId w:val="2"/>
+  </w:num>
+  <w:num w:numId="3" w16cid:durableId="1117331968">
+    <w:abstractNumId w:val="8"/>
+  </w:num>
+  <w:num w:numId="4" w16cid:durableId="1774325845">
     <w:abstractNumId w:val="7"/>
   </w:num>
-  <w:num w:numId="2">
+  <w:num w:numId="5" w16cid:durableId="649674710">
+    <w:abstractNumId w:val="4"/>
+  </w:num>
+  <w:num w:numId="6" w16cid:durableId="1832796294">
     <w:abstractNumId w:val="1"/>
   </w:num>
-  <w:num w:numId="3">
+  <w:num w:numId="7" w16cid:durableId="521669430">
+    <w:abstractNumId w:val="3"/>
+  </w:num>
+  <w:num w:numId="8" w16cid:durableId="672488774">
     <w:abstractNumId w:val="6"/>
   </w:num>
-  <w:num w:numId="4">
+  <w:num w:numId="9" w16cid:durableId="46613023">
     <w:abstractNumId w:val="5"/>
   </w:num>
-  <w:num w:numId="5">
-    <w:abstractNumId w:val="3"/>
-  </w:num>
-  <w:num w:numId="6">
+  <w:num w:numId="10" w16cid:durableId="1577397307">
     <w:abstractNumId w:val="0"/>
-  </w:num>
-  <w:num w:numId="7">
-    <w:abstractNumId w:val="2"/>
-  </w:num>
-  <w:num w:numId="8">
-    <w:abstractNumId w:val="4"/>
   </w:num>
 </w:numbering>
 </file>
 
 <file path=word/styles.xml><?xml version="1.0" encoding="utf-8"?>
-<w:styles xmlns:mc="http://schemas.openxmlformats.org/markup-compatibility/2006" xmlns:r="http://schemas.openxmlformats.org/officeDocument/2006/relationships" xmlns:w="http://schemas.openxmlformats.org/wordprocessingml/2006/main" xmlns:w14="http://schemas.microsoft.com/office/word/2010/wordml" xmlns:w15="http://schemas.microsoft.com/office/word/2012/wordml" xmlns:w16cid="http://schemas.microsoft.com/office/word/2016/wordml/cid" xmlns:w16se="http://schemas.microsoft.com/office/word/2015/wordml/symex" mc:Ignorable="w14 w15 w16se w16cid">
+<w:styles xmlns:mc="http://schemas.openxmlformats.org/markup-compatibility/2006" xmlns:r="http://schemas.openxmlformats.org/officeDocument/2006/relationships" xmlns:w="http://schemas.openxmlformats.org/wordprocessingml/2006/main" xmlns:w14="http://schemas.microsoft.com/office/word/2010/wordml" xmlns:w15="http://schemas.microsoft.com/office/word/2012/wordml" xmlns:w16cex="http://schemas.microsoft.com/office/word/2018/wordml/cex" xmlns:w16cid="http://schemas.microsoft.com/office/word/2016/wordml/cid" xmlns:w16="http://schemas.microsoft.com/office/word/2018/wordml" xmlns:w16sdtdh="http://schemas.microsoft.com/office/word/2020/wordml/sdtdatahash" xmlns:w16se="http://schemas.microsoft.com/office/word/2015/wordml/symex" mc:Ignorable="w14 w15 w16se w16cid w16 w16cex w16sdtdh">
   <w:docDefaults>
     <w:rPrDefault>
       <w:rPr>
@@ -2221,7 +2836,7 @@
       </w:pPr>
     </w:pPrDefault>
   </w:docDefaults>
-  <w:latentStyles w:defLockedState="0" w:defUIPriority="99" w:defSemiHidden="0" w:defUnhideWhenUsed="0" w:defQFormat="0" w:count="375">
+  <w:latentStyles w:defLockedState="0" w:defUIPriority="99" w:defSemiHidden="0" w:defUnhideWhenUsed="0" w:defQFormat="0" w:count="376">
     <w:lsdException w:name="Normal" w:uiPriority="0" w:qFormat="1"/>
     <w:lsdException w:name="heading 1" w:uiPriority="9" w:qFormat="1"/>
     <w:lsdException w:name="heading 2" w:semiHidden="1" w:uiPriority="9" w:unhideWhenUsed="1" w:qFormat="1"/>
@@ -2597,6 +3212,7 @@
     <w:lsdException w:name="Smart Hyperlink" w:semiHidden="1" w:unhideWhenUsed="1"/>
     <w:lsdException w:name="Hashtag" w:semiHidden="1" w:unhideWhenUsed="1"/>
     <w:lsdException w:name="Unresolved Mention" w:semiHidden="1" w:unhideWhenUsed="1"/>
+    <w:lsdException w:name="Smart Link" w:semiHidden="1" w:unhideWhenUsed="1"/>
   </w:latentStyles>
   <w:style w:type="paragraph" w:default="1" w:styleId="Normal">
     <w:name w:val="Normal"/>
@@ -2789,6 +3405,29 @@
     <w:rPr>
       <w:rFonts w:ascii="Arial" w:hAnsi="Arial"/>
       <w:sz w:val="20"/>
+    </w:rPr>
+  </w:style>
+  <w:style w:type="character" w:styleId="Hyperlink">
+    <w:name w:val="Hyperlink"/>
+    <w:basedOn w:val="DefaultParagraphFont"/>
+    <w:uiPriority w:val="99"/>
+    <w:unhideWhenUsed/>
+    <w:rsid w:val="00BB5E2F"/>
+    <w:rPr>
+      <w:color w:val="F49100" w:themeColor="hyperlink"/>
+      <w:u w:val="single"/>
+    </w:rPr>
+  </w:style>
+  <w:style w:type="character" w:styleId="UnresolvedMention">
+    <w:name w:val="Unresolved Mention"/>
+    <w:basedOn w:val="DefaultParagraphFont"/>
+    <w:uiPriority w:val="99"/>
+    <w:semiHidden/>
+    <w:unhideWhenUsed/>
+    <w:rsid w:val="00BB5E2F"/>
+    <w:rPr>
+      <w:color w:val="605E5C"/>
+      <w:shd w:val="clear" w:color="auto" w:fill="E1DFDD"/>
     </w:rPr>
   </w:style>
 </w:styles>

</xml_diff>